<commit_message>
Fixed some small issues
</commit_message>
<xml_diff>
--- a/Text.docx
+++ b/Text.docx
@@ -24,6 +24,15 @@
     </w:p>
     <w:sdt>
       <w:sdtPr>
+        <w:rPr>
+          <w:rFonts w:asciiTheme="minorHAnsi" w:eastAsiaTheme="minorEastAsia" w:hAnsiTheme="minorHAnsi" w:cstheme="minorBidi"/>
+          <w:b w:val="0"/>
+          <w:bCs w:val="0"/>
+          <w:caps w:val="0"/>
+          <w:spacing w:val="0"/>
+          <w:sz w:val="22"/>
+          <w:szCs w:val="22"/>
+        </w:rPr>
         <w:id w:val="-289899117"/>
         <w:docPartObj>
           <w:docPartGallery w:val="Table of Contents"/>
@@ -32,12 +41,7 @@
       </w:sdtPr>
       <w:sdtEndPr>
         <w:rPr>
-          <w:rFonts w:asciiTheme="minorHAnsi" w:eastAsiaTheme="minorEastAsia" w:hAnsiTheme="minorHAnsi" w:cstheme="minorBidi"/>
-          <w:caps w:val="0"/>
           <w:noProof/>
-          <w:spacing w:val="0"/>
-          <w:sz w:val="22"/>
-          <w:szCs w:val="22"/>
         </w:rPr>
       </w:sdtEndPr>
       <w:sdtContent>
@@ -580,20 +584,686 @@
           <w:lang w:val="en-US"/>
         </w:rPr>
       </w:pPr>
+      <w:r>
+        <w:rPr>
+          <w:lang w:val="en-US"/>
+        </w:rPr>
+        <w:t xml:space="preserve">I am eagerly preparing to embark on my PhD journey in </w:t>
+      </w:r>
+      <w:r>
+        <w:rPr>
+          <w:lang w:val="en-US"/>
+        </w:rPr>
+        <w:t>c</w:t>
+      </w:r>
+      <w:r>
+        <w:rPr>
+          <w:lang w:val="en-US"/>
+        </w:rPr>
+        <w:t xml:space="preserve">omputational </w:t>
+      </w:r>
+      <w:r>
+        <w:rPr>
+          <w:lang w:val="en-US"/>
+        </w:rPr>
+        <w:t>m</w:t>
+      </w:r>
+      <w:r>
+        <w:rPr>
+          <w:lang w:val="en-US"/>
+        </w:rPr>
+        <w:t>echanics</w:t>
+      </w:r>
+      <w:r>
+        <w:rPr>
+          <w:lang w:val="en-US"/>
+        </w:rPr>
+        <w:t>, specifically fluid-structure interaction</w:t>
+      </w:r>
+      <w:r>
+        <w:rPr>
+          <w:lang w:val="en-US"/>
+        </w:rPr>
+        <w:t xml:space="preserve"> within the Civil and Environmental Engineering </w:t>
+      </w:r>
+      <w:r>
+        <w:rPr>
+          <w:lang w:val="en-US"/>
+        </w:rPr>
+        <w:t>d</w:t>
+      </w:r>
+      <w:r>
+        <w:rPr>
+          <w:lang w:val="en-US"/>
+        </w:rPr>
+        <w:t>epartment at the</w:t>
+      </w:r>
+      <w:r>
+        <w:rPr>
+          <w:lang w:val="en-US"/>
+        </w:rPr>
+        <w:t xml:space="preserve"> </w:t>
+      </w:r>
+      <w:r>
+        <w:rPr>
+          <w:lang w:val="en-US"/>
+        </w:rPr>
+        <w:t>University of Illinois at Urbana-Champaign, commencing in August 2024.</w:t>
+      </w:r>
+      <w:r>
+        <w:rPr>
+          <w:lang w:val="en-US"/>
+        </w:rPr>
+        <w:t xml:space="preserve"> </w:t>
+      </w:r>
+      <w:r>
+        <w:rPr>
+          <w:lang w:val="en-US"/>
+        </w:rPr>
+        <w:t>Originally</w:t>
+      </w:r>
+      <w:r>
+        <w:rPr>
+          <w:lang w:val="en-US"/>
+        </w:rPr>
+        <w:t xml:space="preserve"> from Melbourne, Australia, </w:t>
+      </w:r>
+      <w:r>
+        <w:rPr>
+          <w:lang w:val="en-US"/>
+        </w:rPr>
+        <w:t xml:space="preserve">I completed both my </w:t>
+      </w:r>
+      <w:r>
+        <w:rPr>
+          <w:lang w:val="en-US"/>
+        </w:rPr>
+        <w:t>b</w:t>
+      </w:r>
+      <w:r>
+        <w:rPr>
+          <w:lang w:val="en-US"/>
+        </w:rPr>
+        <w:t xml:space="preserve">achelor's and master’s in environmental engineering at </w:t>
+      </w:r>
+      <w:r>
+        <w:rPr>
+          <w:lang w:val="en-US"/>
+        </w:rPr>
+        <w:t>T</w:t>
+      </w:r>
+      <w:r>
+        <w:rPr>
+          <w:lang w:val="en-US"/>
+        </w:rPr>
+        <w:t>he University of Melbourne.</w:t>
+      </w:r>
+    </w:p>
+    <w:p>
+      <w:pPr>
+        <w:rPr>
+          <w:lang w:val="en-US"/>
+        </w:rPr>
+      </w:pPr>
+      <w:r>
+        <w:rPr>
+          <w:lang w:val="en-US"/>
+        </w:rPr>
+        <w:t xml:space="preserve">On this website </w:t>
+      </w:r>
+      <w:r>
+        <w:rPr>
+          <w:lang w:val="en-US"/>
+        </w:rPr>
+        <w:t xml:space="preserve">you will find </w:t>
+      </w:r>
+      <w:r>
+        <w:rPr>
+          <w:lang w:val="en-US"/>
+        </w:rPr>
+        <w:t xml:space="preserve">the numerous </w:t>
+      </w:r>
+      <w:r>
+        <w:rPr>
+          <w:lang w:val="en-US"/>
+        </w:rPr>
+        <w:t>pursuits</w:t>
+      </w:r>
+      <w:r>
+        <w:rPr>
+          <w:lang w:val="en-US"/>
+        </w:rPr>
+        <w:t xml:space="preserve"> that </w:t>
+      </w:r>
+      <w:r>
+        <w:rPr>
+          <w:lang w:val="en-US"/>
+        </w:rPr>
+        <w:t>take up my time.</w:t>
+      </w:r>
+      <w:r>
+        <w:rPr>
+          <w:lang w:val="en-US"/>
+        </w:rPr>
+        <w:t xml:space="preserve"> </w:t>
+      </w:r>
+      <w:r>
+        <w:rPr>
+          <w:lang w:val="en-US"/>
+        </w:rPr>
+        <w:t>F</w:t>
+      </w:r>
+      <w:r>
+        <w:rPr>
+          <w:lang w:val="en-US"/>
+        </w:rPr>
+        <w:t xml:space="preserve">rom the work I am undertaking during my </w:t>
+      </w:r>
+      <w:r>
+        <w:rPr>
+          <w:lang w:val="en-US"/>
+        </w:rPr>
+        <w:t>PhD</w:t>
+      </w:r>
+      <w:r>
+        <w:rPr>
+          <w:lang w:val="en-US"/>
+        </w:rPr>
+        <w:t>, my</w:t>
+      </w:r>
+      <w:r>
+        <w:rPr>
+          <w:lang w:val="en-US"/>
+        </w:rPr>
+        <w:t xml:space="preserve"> personal passion</w:t>
+      </w:r>
+      <w:r>
+        <w:rPr>
+          <w:lang w:val="en-US"/>
+        </w:rPr>
+        <w:t xml:space="preserve"> projects</w:t>
+      </w:r>
+      <w:r>
+        <w:rPr>
+          <w:lang w:val="en-US"/>
+        </w:rPr>
+        <w:t>, a</w:t>
+      </w:r>
+      <w:r>
+        <w:rPr>
+          <w:lang w:val="en-US"/>
+        </w:rPr>
+        <w:t>s well as my writings on</w:t>
+      </w:r>
+      <w:r>
+        <w:rPr>
+          <w:lang w:val="en-US"/>
+        </w:rPr>
+        <w:t xml:space="preserve"> </w:t>
+      </w:r>
+      <w:r>
+        <w:rPr>
+          <w:lang w:val="en-US"/>
+        </w:rPr>
+        <w:t xml:space="preserve">a wide range of </w:t>
+      </w:r>
+      <w:r>
+        <w:rPr>
+          <w:lang w:val="en-US"/>
+        </w:rPr>
+        <w:t>topics that interest me.</w:t>
+      </w:r>
+    </w:p>
+    <w:p>
+      <w:pPr>
+        <w:jc w:val="center"/>
+        <w:rPr>
+          <w:lang w:val="en-US"/>
+        </w:rPr>
+      </w:pPr>
+      <w:r>
+        <w:rPr>
+          <w:lang w:val="en-US"/>
+        </w:rPr>
+        <w:t xml:space="preserve">Widescreen: </w:t>
+      </w:r>
+      <w:r>
+        <w:rPr>
+          <w:lang w:val="en-US"/>
+        </w:rPr>
+        <w:t>[]</w:t>
+      </w:r>
+      <w:r>
+        <w:rPr>
+          <w:lang w:val="en-US"/>
+        </w:rPr>
+        <w:t xml:space="preserve"> [] [] []</w:t>
+      </w:r>
+    </w:p>
+    <w:p>
+      <w:pPr>
+        <w:jc w:val="center"/>
+        <w:rPr>
+          <w:lang w:val="en-US"/>
+        </w:rPr>
+      </w:pPr>
+      <w:r>
+        <w:rPr>
+          <w:lang w:val="en-US"/>
+        </w:rPr>
+        <w:t>Half Screen: [] []</w:t>
+      </w:r>
+    </w:p>
+    <w:p>
+      <w:pPr>
+        <w:jc w:val="center"/>
+        <w:rPr>
+          <w:lang w:val="en-US"/>
+        </w:rPr>
+      </w:pPr>
+      <w:r>
+        <w:rPr>
+          <w:lang w:val="en-US"/>
+        </w:rPr>
+        <w:t>Mobile: []</w:t>
+      </w:r>
+    </w:p>
+    <w:p>
+      <w:pPr>
+        <w:rPr>
+          <w:lang w:val="en-US"/>
+        </w:rPr>
+      </w:pPr>
+      <w:r>
+        <w:rPr>
+          <w:lang w:val="en-US"/>
+        </w:rPr>
+        <w:t>I am</w:t>
+      </w:r>
+      <w:r>
+        <w:rPr>
+          <w:lang w:val="en-US"/>
+        </w:rPr>
+        <w:t xml:space="preserve"> mostly</w:t>
+      </w:r>
+      <w:r>
+        <w:rPr>
+          <w:lang w:val="en-US"/>
+        </w:rPr>
+        <w:t xml:space="preserve"> </w:t>
+      </w:r>
+      <w:r>
+        <w:rPr>
+          <w:lang w:val="en-US"/>
+        </w:rPr>
+        <w:t>interested</w:t>
+      </w:r>
+      <w:r>
+        <w:rPr>
+          <w:lang w:val="en-US"/>
+        </w:rPr>
+        <w:t xml:space="preserve"> </w:t>
+      </w:r>
+      <w:r>
+        <w:rPr>
+          <w:lang w:val="en-US"/>
+        </w:rPr>
+        <w:t>in</w:t>
+      </w:r>
+      <w:r>
+        <w:rPr>
+          <w:lang w:val="en-US"/>
+        </w:rPr>
+        <w:t xml:space="preserve"> </w:t>
+      </w:r>
+      <w:r>
+        <w:rPr>
+          <w:lang w:val="en-US"/>
+        </w:rPr>
+        <w:t>high fidelity and large</w:t>
+      </w:r>
+      <w:r>
+        <w:rPr>
+          <w:lang w:val="en-US"/>
+        </w:rPr>
+        <w:t>-</w:t>
+      </w:r>
+      <w:r>
+        <w:rPr>
+          <w:lang w:val="en-US"/>
+        </w:rPr>
+        <w:t xml:space="preserve">scale </w:t>
+      </w:r>
+      <w:r>
+        <w:rPr>
+          <w:lang w:val="en-US"/>
+        </w:rPr>
+        <w:t>environmental modelling</w:t>
+      </w:r>
+      <w:r>
+        <w:rPr>
+          <w:lang w:val="en-US"/>
+        </w:rPr>
+        <w:t xml:space="preserve">. </w:t>
+      </w:r>
+      <w:r>
+        <w:rPr>
+          <w:lang w:val="en-US"/>
+        </w:rPr>
+        <w:t>My primary coding language is C++</w:t>
+      </w:r>
+      <w:r>
+        <w:rPr>
+          <w:lang w:val="en-US"/>
+        </w:rPr>
+        <w:t xml:space="preserve">, utilizing the </w:t>
+      </w:r>
+      <w:r>
+        <w:rPr>
+          <w:lang w:val="en-US"/>
+        </w:rPr>
+        <w:t>numerical library PetSC, developed up the road from Illinois at Argonne</w:t>
+      </w:r>
+      <w:r>
+        <w:rPr>
+          <w:lang w:val="en-US"/>
+        </w:rPr>
+        <w:t xml:space="preserve"> National Lab</w:t>
+      </w:r>
+      <w:r>
+        <w:rPr>
+          <w:lang w:val="en-US"/>
+        </w:rPr>
+        <w:t>oratory</w:t>
+      </w:r>
+      <w:r>
+        <w:rPr>
+          <w:lang w:val="en-US"/>
+        </w:rPr>
+        <w:t xml:space="preserve">. </w:t>
+      </w:r>
+      <w:r>
+        <w:rPr>
+          <w:lang w:val="en-US"/>
+        </w:rPr>
+        <w:t>However,</w:t>
+      </w:r>
+      <w:r>
+        <w:rPr>
+          <w:lang w:val="en-US"/>
+        </w:rPr>
+        <w:t xml:space="preserve"> most of my remote sensing </w:t>
+      </w:r>
+      <w:r>
+        <w:rPr>
+          <w:lang w:val="en-US"/>
+        </w:rPr>
+        <w:t>visualization</w:t>
+      </w:r>
+      <w:r>
+        <w:rPr>
+          <w:lang w:val="en-US"/>
+        </w:rPr>
+        <w:t xml:space="preserve"> is done in Python.</w:t>
+      </w:r>
+    </w:p>
+    <w:p>
+      <w:pPr>
+        <w:rPr>
+          <w:lang w:val="en-US"/>
+        </w:rPr>
+      </w:pPr>
+      <w:r>
+        <w:rPr>
+          <w:lang w:val="en-US"/>
+        </w:rPr>
+        <w:t xml:space="preserve">Beyond my professional interests, I have a deep appreciation for geography and history, literature, and languages. Reading fuels </w:t>
+      </w:r>
+      <w:r>
+        <w:rPr>
+          <w:lang w:val="en-US"/>
+        </w:rPr>
+        <w:t xml:space="preserve">all </w:t>
+      </w:r>
+      <w:r>
+        <w:rPr>
+          <w:lang w:val="en-US"/>
+        </w:rPr>
+        <w:t>my curiosity and imagination, and</w:t>
+      </w:r>
+      <w:r>
+        <w:rPr>
+          <w:lang w:val="en-US"/>
+        </w:rPr>
+        <w:t xml:space="preserve"> </w:t>
+      </w:r>
+      <w:r>
+        <w:rPr>
+          <w:lang w:val="en-US"/>
+        </w:rPr>
+        <w:t>I have</w:t>
+      </w:r>
+      <w:r>
+        <w:rPr>
+          <w:lang w:val="en-US"/>
+        </w:rPr>
+        <w:t xml:space="preserve"> shared a selection of my favorite books here. Additionally, I am proficient in Chinese</w:t>
+      </w:r>
+      <w:r>
+        <w:rPr>
+          <w:lang w:val="en-US"/>
+        </w:rPr>
+        <w:t>, which I learnt by myself, f</w:t>
+      </w:r>
+      <w:r>
+        <w:rPr>
+          <w:lang w:val="en-US"/>
+        </w:rPr>
+        <w:t>or those comfortable in the language, feel free to explore this website in Chinese by clicking the toggle button in the navigation pane.</w:t>
+      </w:r>
+    </w:p>
+    <w:p>
+      <w:pPr>
+        <w:rPr>
+          <w:lang w:val="en-US"/>
+        </w:rPr>
+      </w:pPr>
+      <w:r>
+        <w:rPr>
+          <w:lang w:val="en-US"/>
+        </w:rPr>
+        <w:t xml:space="preserve">This all cumulates into </w:t>
+      </w:r>
+      <w:r>
+        <w:rPr>
+          <w:i/>
+          <w:iCs/>
+          <w:lang w:val="en-US"/>
+        </w:rPr>
+        <w:t>environmental storytelling</w:t>
+      </w:r>
+      <w:r>
+        <w:rPr>
+          <w:lang w:val="en-US"/>
+        </w:rPr>
+        <w:t>,</w:t>
+      </w:r>
+      <w:r>
+        <w:rPr>
+          <w:lang w:val="en-US"/>
+        </w:rPr>
+        <w:t xml:space="preserve"> which I have </w:t>
+      </w:r>
+      <w:r>
+        <w:rPr>
+          <w:lang w:val="en-US"/>
+        </w:rPr>
+        <w:t>formulated</w:t>
+      </w:r>
+      <w:r>
+        <w:rPr>
+          <w:lang w:val="en-US"/>
+        </w:rPr>
+        <w:t xml:space="preserve"> as an engaging</w:t>
+      </w:r>
+      <w:r>
+        <w:rPr>
+          <w:lang w:val="en-US"/>
+        </w:rPr>
+        <w:t xml:space="preserve">, </w:t>
+      </w:r>
+      <w:r>
+        <w:rPr>
+          <w:lang w:val="en-US"/>
+        </w:rPr>
+        <w:t>scientific</w:t>
+      </w:r>
+      <w:r>
+        <w:rPr>
+          <w:lang w:val="en-US"/>
+        </w:rPr>
+        <w:t xml:space="preserve"> way of showcasing the </w:t>
+      </w:r>
+      <w:r>
+        <w:rPr>
+          <w:lang w:val="en-US"/>
+        </w:rPr>
+        <w:t>environment and its relationship to humanity</w:t>
+      </w:r>
+      <w:r>
+        <w:rPr>
+          <w:lang w:val="en-US"/>
+        </w:rPr>
+        <w:t>.</w:t>
+      </w:r>
+      <w:r>
+        <w:rPr>
+          <w:lang w:val="en-US"/>
+        </w:rPr>
+        <w:t xml:space="preserve"> </w:t>
+      </w:r>
+    </w:p>
+    <w:p>
+      <w:pPr>
+        <w:rPr>
+          <w:lang w:val="en-US"/>
+        </w:rPr>
+      </w:pPr>
+    </w:p>
+    <w:p>
+      <w:pPr>
+        <w:rPr>
+          <w:lang w:val="en-US"/>
+        </w:rPr>
+      </w:pPr>
+      <w:r>
+        <w:rPr>
+          <w:lang w:val="en-US"/>
+        </w:rPr>
+        <w:t>Non</w:t>
+      </w:r>
+      <w:r>
+        <w:rPr>
+          <w:lang w:val="en-US"/>
+        </w:rPr>
+        <w:t>-</w:t>
+      </w:r>
+      <w:r>
+        <w:rPr>
+          <w:lang w:val="en-US"/>
+        </w:rPr>
+        <w:t>scholarly interests include that of bushwalking</w:t>
+      </w:r>
+      <w:r>
+        <w:rPr>
+          <w:lang w:val="en-US"/>
+        </w:rPr>
+        <w:t xml:space="preserve"> and Australian football, the native sport of my country</w:t>
+      </w:r>
+      <w:r>
+        <w:rPr>
+          <w:lang w:val="en-US"/>
+        </w:rPr>
+        <w:t>.</w:t>
+      </w:r>
+      <w:r>
+        <w:rPr>
+          <w:lang w:val="en-US"/>
+        </w:rPr>
+        <w:t xml:space="preserve"> </w:t>
+      </w:r>
+    </w:p>
+    <w:p>
+      <w:pPr>
+        <w:rPr>
+          <w:lang w:val="en-US"/>
+        </w:rPr>
+      </w:pPr>
+      <w:r>
+        <w:rPr>
+          <w:lang w:val="en-US"/>
+        </w:rPr>
+        <w:t xml:space="preserve">If you have any enquiries or thoughts, I would be delighted to </w:t>
+      </w:r>
+      <w:r>
+        <w:rPr>
+          <w:lang w:val="en-US"/>
+        </w:rPr>
+        <w:t>engage</w:t>
+      </w:r>
+      <w:r>
+        <w:rPr>
+          <w:lang w:val="en-US"/>
+        </w:rPr>
+        <w:t xml:space="preserve"> with you</w:t>
+      </w:r>
+      <w:r>
+        <w:rPr>
+          <w:lang w:val="en-US"/>
+        </w:rPr>
+        <w:t>,</w:t>
+      </w:r>
+      <w:r>
+        <w:rPr>
+          <w:lang w:val="en-US"/>
+        </w:rPr>
+        <w:t xml:space="preserve"> feel free</w:t>
+      </w:r>
+      <w:r>
+        <w:rPr>
+          <w:lang w:val="en-US"/>
+        </w:rPr>
+        <w:t xml:space="preserve"> contact me through any means given in the navigation pane. </w:t>
+      </w:r>
+    </w:p>
+    <w:p>
+      <w:pPr>
+        <w:rPr>
+          <w:lang w:val="en-US"/>
+        </w:rPr>
+      </w:pPr>
+    </w:p>
+    <w:p>
+      <w:pPr>
+        <w:rPr>
+          <w:lang w:val="en-US"/>
+        </w:rPr>
+      </w:pPr>
+    </w:p>
+    <w:p>
+      <w:pPr>
+        <w:rPr>
+          <w:lang w:val="en-US"/>
+        </w:rPr>
+      </w:pPr>
     </w:p>
     <w:p>
       <w:pPr>
         <w:pStyle w:val="Heading1"/>
-        <w:rPr>
-          <w:lang w:val="en-US"/>
-        </w:rPr>
-      </w:pPr>
-      <w:bookmarkStart w:id="1" w:name="_Toc156223724"/>
-      <w:r>
-        <w:rPr>
-          <w:lang w:val="en-US"/>
-        </w:rPr>
-        <w:t>Writings</w:t>
+      </w:pPr>
+      <w:bookmarkStart w:id="1" w:name="_Toc156223725"/>
+      <w:r>
+        <w:t>Projects</w:t>
       </w:r>
       <w:bookmarkEnd w:id="1"/>
     </w:p>
@@ -606,11 +1276,148 @@
     </w:p>
     <w:p>
       <w:pPr>
-        <w:pStyle w:val="Heading1"/>
-      </w:pPr>
-      <w:bookmarkStart w:id="2" w:name="_Toc156223725"/>
-      <w:r>
-        <w:t>Projects</w:t>
+        <w:pStyle w:val="Heading2"/>
+        <w:rPr>
+          <w:lang w:val="en-US"/>
+        </w:rPr>
+      </w:pPr>
+      <w:r>
+        <w:rPr>
+          <w:lang w:val="en-US"/>
+        </w:rPr>
+        <w:t>Iso</w:t>
+      </w:r>
+      <w:r>
+        <w:rPr>
+          <w:lang w:val="en-US"/>
+        </w:rPr>
+        <w:t>Depict</w:t>
+      </w:r>
+    </w:p>
+    <w:p>
+      <w:pPr>
+        <w:rPr>
+          <w:lang w:val="en-US"/>
+        </w:rPr>
+      </w:pPr>
+      <w:r>
+        <w:rPr>
+          <w:lang w:val="en-US"/>
+        </w:rPr>
+        <w:t>A s</w:t>
+      </w:r>
+      <w:r>
+        <w:rPr>
+          <w:lang w:val="en-US"/>
+        </w:rPr>
+        <w:t xml:space="preserve">mall </w:t>
+      </w:r>
+      <w:r>
+        <w:rPr>
+          <w:lang w:val="en-US"/>
+        </w:rPr>
+        <w:t xml:space="preserve">Python library to </w:t>
+      </w:r>
+      <w:r>
+        <w:rPr>
+          <w:lang w:val="en-US"/>
+        </w:rPr>
+        <w:t xml:space="preserve">visualize </w:t>
+      </w:r>
+      <w:r>
+        <w:rPr>
+          <w:lang w:val="en-US"/>
+        </w:rPr>
+        <w:t xml:space="preserve">an </w:t>
+      </w:r>
+      <w:r>
+        <w:rPr>
+          <w:lang w:val="en-US"/>
+        </w:rPr>
+        <w:t xml:space="preserve">isometric representation of </w:t>
+      </w:r>
+      <w:r>
+        <w:rPr>
+          <w:lang w:val="en-US"/>
+        </w:rPr>
+        <w:t>a</w:t>
+      </w:r>
+      <w:r>
+        <w:rPr>
+          <w:lang w:val="en-US"/>
+        </w:rPr>
+        <w:t xml:space="preserve"> location</w:t>
+      </w:r>
+      <w:r>
+        <w:rPr>
+          <w:lang w:val="en-US"/>
+        </w:rPr>
+        <w:t xml:space="preserve">. Best </w:t>
+      </w:r>
+      <w:r>
+        <w:rPr>
+          <w:lang w:val="en-US"/>
+        </w:rPr>
+        <w:t>suited for</w:t>
+      </w:r>
+      <w:r>
+        <w:rPr>
+          <w:lang w:val="en-US"/>
+        </w:rPr>
+        <w:t xml:space="preserve"> use with </w:t>
+      </w:r>
+      <w:r>
+        <w:rPr>
+          <w:lang w:val="en-US"/>
+        </w:rPr>
+        <w:t>islands</w:t>
+      </w:r>
+      <w:r>
+        <w:rPr>
+          <w:lang w:val="en-US"/>
+        </w:rPr>
+        <w:t>.</w:t>
+      </w:r>
+      <w:r>
+        <w:rPr>
+          <w:lang w:val="en-US"/>
+        </w:rPr>
+        <w:t xml:space="preserve"> Repository hosted on </w:t>
+      </w:r>
+      <w:r>
+        <w:rPr>
+          <w:lang w:val="en-US"/>
+        </w:rPr>
+        <w:t>GitHub.</w:t>
+      </w:r>
+    </w:p>
+    <w:p>
+      <w:pPr>
+        <w:rPr>
+          <w:lang w:val="en-US"/>
+        </w:rPr>
+      </w:pPr>
+    </w:p>
+    <w:p>
+      <w:pPr>
+        <w:rPr>
+          <w:lang w:val="en-US"/>
+        </w:rPr>
+      </w:pPr>
+    </w:p>
+    <w:p>
+      <w:pPr>
+        <w:pStyle w:val="Heading2"/>
+        <w:rPr>
+          <w:lang w:val="en-US"/>
+        </w:rPr>
+      </w:pPr>
+      <w:bookmarkStart w:id="2" w:name="_Toc156223726"/>
+      <w:r>
+        <w:rPr>
+          <w:lang w:val="en-US"/>
+        </w:rPr>
+        <w:t>Vadum</w:t>
       </w:r>
       <w:bookmarkEnd w:id="2"/>
     </w:p>
@@ -620,6 +1427,63 @@
           <w:lang w:val="en-US"/>
         </w:rPr>
       </w:pPr>
+      <w:r>
+        <w:rPr>
+          <w:lang w:val="en-US"/>
+        </w:rPr>
+        <w:t xml:space="preserve">Vadum (Latin for River Mouth Opening) is a library written in C++ and Python containing a collection of critical procedures relating to water resources. Vadum also is designed to work with my visualization library; Ostium and computational mechanics library; . Which are all combined in the </w:t>
+      </w:r>
+      <w:r>
+        <w:rPr>
+          <w:lang w:val="en-US"/>
+        </w:rPr>
+        <w:t xml:space="preserve">standalone </w:t>
+      </w:r>
+      <w:r>
+        <w:rPr>
+          <w:lang w:val="en-US"/>
+        </w:rPr>
+        <w:t>Aesterium software</w:t>
+      </w:r>
+      <w:r>
+        <w:rPr>
+          <w:lang w:val="en-US"/>
+        </w:rPr>
+        <w:t xml:space="preserve"> package</w:t>
+      </w:r>
+      <w:r>
+        <w:rPr>
+          <w:lang w:val="en-US"/>
+        </w:rPr>
+        <w:t>.</w:t>
+      </w:r>
+    </w:p>
+    <w:p>
+      <w:pPr>
+        <w:rPr>
+          <w:lang w:val="en-US"/>
+        </w:rPr>
+      </w:pPr>
+    </w:p>
+    <w:p>
+      <w:pPr>
+        <w:rPr>
+          <w:lang w:val="en-US"/>
+        </w:rPr>
+      </w:pPr>
+      <w:r>
+        <w:rPr>
+          <w:lang w:val="en-US"/>
+        </w:rPr>
+        <w:t>Detailed API can be found here.</w:t>
+      </w:r>
+    </w:p>
+    <w:p>
+      <w:pPr>
+        <w:rPr>
+          <w:lang w:val="en-US"/>
+        </w:rPr>
+      </w:pPr>
     </w:p>
     <w:p>
       <w:pPr>
@@ -628,12 +1492,12 @@
           <w:lang w:val="en-US"/>
         </w:rPr>
       </w:pPr>
-      <w:bookmarkStart w:id="3" w:name="_Toc156223726"/>
-      <w:r>
-        <w:rPr>
-          <w:lang w:val="en-US"/>
-        </w:rPr>
-        <w:t>Vadum</w:t>
+      <w:bookmarkStart w:id="3" w:name="_Toc156223727"/>
+      <w:r>
+        <w:rPr>
+          <w:lang w:val="en-US"/>
+        </w:rPr>
+        <w:t>Torrentem</w:t>
       </w:r>
       <w:bookmarkEnd w:id="3"/>
     </w:p>
@@ -643,85 +1507,6 @@
           <w:lang w:val="en-US"/>
         </w:rPr>
       </w:pPr>
-      <w:r>
-        <w:rPr>
-          <w:lang w:val="en-US"/>
-        </w:rPr>
-        <w:t>Vadum (Latin for River Mouth Opening) is a library written in C++ and Python containing a collection of critical procedures relating to water resources. Vadum also is designed to work with my visualization library; Ostium and computational mechanics library</w:t>
-      </w:r>
-      <w:proofErr w:type="gramStart"/>
-      <w:r>
-        <w:rPr>
-          <w:lang w:val="en-US"/>
-        </w:rPr>
-        <w:t>; .</w:t>
-      </w:r>
-      <w:proofErr w:type="gramEnd"/>
-      <w:r>
-        <w:rPr>
-          <w:lang w:val="en-US"/>
-        </w:rPr>
-        <w:t xml:space="preserve"> Which are all combined in the </w:t>
-      </w:r>
-      <w:r>
-        <w:rPr>
-          <w:lang w:val="en-US"/>
-        </w:rPr>
-        <w:t xml:space="preserve">standalone </w:t>
-      </w:r>
-      <w:proofErr w:type="spellStart"/>
-      <w:r>
-        <w:rPr>
-          <w:lang w:val="en-US"/>
-        </w:rPr>
-        <w:t>Aesterium</w:t>
-      </w:r>
-      <w:proofErr w:type="spellEnd"/>
-      <w:r>
-        <w:rPr>
-          <w:lang w:val="en-US"/>
-        </w:rPr>
-        <w:t xml:space="preserve"> software</w:t>
-      </w:r>
-      <w:r>
-        <w:rPr>
-          <w:lang w:val="en-US"/>
-        </w:rPr>
-        <w:t xml:space="preserve"> package</w:t>
-      </w:r>
-      <w:r>
-        <w:rPr>
-          <w:lang w:val="en-US"/>
-        </w:rPr>
-        <w:t>.</w:t>
-      </w:r>
-    </w:p>
-    <w:p>
-      <w:pPr>
-        <w:rPr>
-          <w:lang w:val="en-US"/>
-        </w:rPr>
-      </w:pPr>
-    </w:p>
-    <w:p>
-      <w:pPr>
-        <w:rPr>
-          <w:lang w:val="en-US"/>
-        </w:rPr>
-      </w:pPr>
-    </w:p>
-    <w:p>
-      <w:pPr>
-        <w:rPr>
-          <w:lang w:val="en-US"/>
-        </w:rPr>
-      </w:pPr>
-      <w:r>
-        <w:rPr>
-          <w:lang w:val="en-US"/>
-        </w:rPr>
-        <w:t>Detailed API can be found here.</w:t>
-      </w:r>
     </w:p>
     <w:p>
       <w:pPr>
@@ -730,16 +1515,14 @@
           <w:lang w:val="en-US"/>
         </w:rPr>
       </w:pPr>
-      <w:bookmarkStart w:id="4" w:name="_Toc156223727"/>
-      <w:proofErr w:type="spellStart"/>
-      <w:r>
-        <w:rPr>
-          <w:lang w:val="en-US"/>
-        </w:rPr>
-        <w:t>Torrentem</w:t>
+      <w:bookmarkStart w:id="4" w:name="_Toc156223728"/>
+      <w:r>
+        <w:rPr>
+          <w:lang w:val="en-US"/>
+        </w:rPr>
+        <w:t>Ositum</w:t>
       </w:r>
       <w:bookmarkEnd w:id="4"/>
-      <w:proofErr w:type="spellEnd"/>
     </w:p>
     <w:p>
       <w:pPr>
@@ -755,16 +1538,20 @@
           <w:lang w:val="en-US"/>
         </w:rPr>
       </w:pPr>
-      <w:bookmarkStart w:id="5" w:name="_Toc156223728"/>
-      <w:proofErr w:type="spellStart"/>
-      <w:r>
-        <w:rPr>
-          <w:lang w:val="en-US"/>
-        </w:rPr>
-        <w:t>Ositum</w:t>
+      <w:bookmarkStart w:id="5" w:name="_Toc156223729"/>
+      <w:r>
+        <w:rPr>
+          <w:lang w:val="en-US"/>
+        </w:rPr>
+        <w:t>Aest</w:t>
+      </w:r>
+      <w:r>
+        <w:rPr>
+          <w:lang w:val="en-US"/>
+        </w:rPr>
+        <w:t>uarium</w:t>
       </w:r>
       <w:bookmarkEnd w:id="5"/>
-      <w:proofErr w:type="spellEnd"/>
     </w:p>
     <w:p>
       <w:pPr>
@@ -780,22 +1567,12 @@
           <w:lang w:val="en-US"/>
         </w:rPr>
       </w:pPr>
-      <w:bookmarkStart w:id="6" w:name="_Toc156223729"/>
-      <w:proofErr w:type="spellStart"/>
-      <w:r>
-        <w:rPr>
-          <w:lang w:val="en-US"/>
-        </w:rPr>
-        <w:t>Aest</w:t>
-      </w:r>
-      <w:r>
-        <w:rPr>
-          <w:lang w:val="en-US"/>
-        </w:rPr>
-        <w:t>uarium</w:t>
-      </w:r>
-      <w:bookmarkEnd w:id="6"/>
-      <w:proofErr w:type="spellEnd"/>
+      <w:r>
+        <w:rPr>
+          <w:lang w:val="en-US"/>
+        </w:rPr>
+        <w:t>Holm</w:t>
+      </w:r>
     </w:p>
     <w:p>
       <w:pPr>

</xml_diff>

<commit_message>
Updated the project descriptions
</commit_message>
<xml_diff>
--- a/Text.docx
+++ b/Text.docx
@@ -1,25 +1,13 @@
 
 <file path=word/document.xml><?xml version="1.0" encoding="utf-8"?>
-<w:document xmlns:wpc="http://schemas.microsoft.com/office/word/2010/wordprocessingCanvas" xmlns:cx="http://schemas.microsoft.com/office/drawing/2014/chartex" xmlns:cx1="http://schemas.microsoft.com/office/drawing/2015/9/8/chartex" xmlns:cx2="http://schemas.microsoft.com/office/drawing/2015/10/21/chartex" xmlns:cx3="http://schemas.microsoft.com/office/drawing/2016/5/9/chartex" xmlns:cx4="http://schemas.microsoft.com/office/drawing/2016/5/10/chartex" xmlns:cx5="http://schemas.microsoft.com/office/drawing/2016/5/11/chartex" xmlns:cx6="http://schemas.microsoft.com/office/drawing/2016/5/12/chartex" xmlns:cx7="http://schemas.microsoft.com/office/drawing/2016/5/13/chartex" xmlns:cx8="http://schemas.microsoft.com/office/drawing/2016/5/14/chartex" xmlns:mc="http://schemas.openxmlformats.org/markup-compatibility/2006" xmlns:aink="http://schemas.microsoft.com/office/drawing/2016/ink" xmlns:am3d="http://schemas.microsoft.com/office/drawing/2017/model3d" xmlns:o="urn:schemas-microsoft-com:office:office" xmlns:oel="http://schemas.microsoft.com/office/2019/extlst" xmlns:r="http://schemas.openxmlformats.org/officeDocument/2006/relationships" xmlns:m="http://schemas.openxmlformats.org/officeDocument/2006/math" xmlns:v="urn:schemas-microsoft-com:vml" xmlns:wp14="http://schemas.microsoft.com/office/word/2010/wordprocessingDrawing" xmlns:wp="http://schemas.openxmlformats.org/drawingml/2006/wordprocessingDrawing" xmlns:w10="urn:schemas-microsoft-com:office:word" xmlns:w="http://schemas.openxmlformats.org/wordprocessingml/2006/main" xmlns:w14="http://schemas.microsoft.com/office/word/2010/wordml" xmlns:w15="http://schemas.microsoft.com/office/word/2012/wordml" xmlns:w16cex="http://schemas.microsoft.com/office/word/2018/wordml/cex" xmlns:w16cid="http://schemas.microsoft.com/office/word/2016/wordml/cid" xmlns:w16="http://schemas.microsoft.com/office/word/2018/wordml" xmlns:w16sdtdh="http://schemas.microsoft.com/office/word/2020/wordml/sdtdatahash" xmlns:w16se="http://schemas.microsoft.com/office/word/2015/wordml/symex" xmlns:wpg="http://schemas.microsoft.com/office/word/2010/wordprocessingGroup" xmlns:wpi="http://schemas.microsoft.com/office/word/2010/wordprocessingInk" xmlns:wne="http://schemas.microsoft.com/office/word/2006/wordml" xmlns:wps="http://schemas.microsoft.com/office/word/2010/wordprocessingShape" mc:Ignorable="w14 w15 w16se w16cid w16 w16cex w16sdtdh wp14">
+<w:document xmlns:wpc="http://schemas.microsoft.com/office/word/2010/wordprocessingCanvas" xmlns:cx="http://schemas.microsoft.com/office/drawing/2014/chartex" xmlns:cx1="http://schemas.microsoft.com/office/drawing/2015/9/8/chartex" xmlns:cx2="http://schemas.microsoft.com/office/drawing/2015/10/21/chartex" xmlns:cx3="http://schemas.microsoft.com/office/drawing/2016/5/9/chartex" xmlns:cx4="http://schemas.microsoft.com/office/drawing/2016/5/10/chartex" xmlns:cx5="http://schemas.microsoft.com/office/drawing/2016/5/11/chartex" xmlns:cx6="http://schemas.microsoft.com/office/drawing/2016/5/12/chartex" xmlns:cx7="http://schemas.microsoft.com/office/drawing/2016/5/13/chartex" xmlns:cx8="http://schemas.microsoft.com/office/drawing/2016/5/14/chartex" xmlns:mc="http://schemas.openxmlformats.org/markup-compatibility/2006" xmlns:aink="http://schemas.microsoft.com/office/drawing/2016/ink" xmlns:am3d="http://schemas.microsoft.com/office/drawing/2017/model3d" xmlns:o="urn:schemas-microsoft-com:office:office" xmlns:oel="http://schemas.microsoft.com/office/2019/extlst" xmlns:r="http://schemas.openxmlformats.org/officeDocument/2006/relationships" xmlns:m="http://schemas.openxmlformats.org/officeDocument/2006/math" xmlns:v="urn:schemas-microsoft-com:vml" xmlns:wp14="http://schemas.microsoft.com/office/word/2010/wordprocessingDrawing" xmlns:wp="http://schemas.openxmlformats.org/drawingml/2006/wordprocessingDrawing" xmlns:w10="urn:schemas-microsoft-com:office:word" xmlns:w="http://schemas.openxmlformats.org/wordprocessingml/2006/main" xmlns:w14="http://schemas.microsoft.com/office/word/2010/wordml" xmlns:w15="http://schemas.microsoft.com/office/word/2012/wordml" xmlns:w16cex="http://schemas.microsoft.com/office/word/2018/wordml/cex" xmlns:w16cid="http://schemas.microsoft.com/office/word/2016/wordml/cid" xmlns:w16="http://schemas.microsoft.com/office/word/2018/wordml" xmlns:w16du="http://schemas.microsoft.com/office/word/2023/wordml/word16du" xmlns:w16sdtdh="http://schemas.microsoft.com/office/word/2020/wordml/sdtdatahash" xmlns:w16se="http://schemas.microsoft.com/office/word/2015/wordml/symex" xmlns:wpg="http://schemas.microsoft.com/office/word/2010/wordprocessingGroup" xmlns:wpi="http://schemas.microsoft.com/office/word/2010/wordprocessingInk" xmlns:wne="http://schemas.microsoft.com/office/word/2006/wordml" xmlns:wps="http://schemas.microsoft.com/office/word/2010/wordprocessingShape" mc:Ignorable="w14 w15 w16se w16cid w16 w16cex w16sdtdh w16du wp14">
   <w:body>
     <w:p>
       <w:pPr>
         <w:pStyle w:val="Title"/>
-        <w:rPr>
-          <w:lang w:val="en-US"/>
-        </w:rPr>
       </w:pPr>
       <w:r>
-        <w:rPr>
-          <w:lang w:val="en-US"/>
-        </w:rPr>
         <w:t>Holm</w:t>
-      </w:r>
-      <w:r>
-        <w:rPr>
-          <w:lang w:val="en-US"/>
-        </w:rPr>
-        <w:t xml:space="preserve"> Content</w:t>
       </w:r>
     </w:p>
     <w:sdt>
@@ -39,11 +27,6 @@
           <w:docPartUnique/>
         </w:docPartObj>
       </w:sdtPr>
-      <w:sdtEndPr>
-        <w:rPr>
-          <w:noProof/>
-        </w:rPr>
-      </w:sdtEndPr>
       <w:sdtContent>
         <w:p>
           <w:pPr>
@@ -60,7 +43,6 @@
               <w:tab w:val="right" w:leader="dot" w:pos="9016"/>
             </w:tabs>
             <w:rPr>
-              <w:noProof/>
               <w:kern w:val="2"/>
               <w14:ligatures w14:val="standardContextual"/>
             </w:rPr>
@@ -78,55 +60,46 @@
             <w:r>
               <w:rPr>
                 <w:rStyle w:val="Hyperlink"/>
-                <w:noProof/>
-                <w:lang w:val="en-US"/>
               </w:rPr>
               <w:t>About Me</w:t>
             </w:r>
             <w:r>
               <w:rPr>
-                <w:noProof/>
                 <w:webHidden/>
               </w:rPr>
               <w:tab/>
             </w:r>
             <w:r>
               <w:rPr>
-                <w:noProof/>
                 <w:webHidden/>
               </w:rPr>
               <w:fldChar w:fldCharType="begin"/>
             </w:r>
             <w:r>
               <w:rPr>
-                <w:noProof/>
                 <w:webHidden/>
               </w:rPr>
               <w:instrText xml:space="preserve"> PAGEREF _Toc156223723 \h </w:instrText>
             </w:r>
             <w:r>
               <w:rPr>
-                <w:noProof/>
-                <w:webHidden/>
-              </w:rPr>
-            </w:r>
-            <w:r>
-              <w:rPr>
-                <w:noProof/>
+                <w:webHidden/>
+              </w:rPr>
+            </w:r>
+            <w:r>
+              <w:rPr>
                 <w:webHidden/>
               </w:rPr>
               <w:fldChar w:fldCharType="separate"/>
             </w:r>
             <w:r>
               <w:rPr>
-                <w:noProof/>
                 <w:webHidden/>
               </w:rPr>
               <w:t>1</w:t>
             </w:r>
             <w:r>
               <w:rPr>
-                <w:noProof/>
                 <w:webHidden/>
               </w:rPr>
               <w:fldChar w:fldCharType="end"/>
@@ -140,7 +113,6 @@
               <w:tab w:val="right" w:leader="dot" w:pos="9016"/>
             </w:tabs>
             <w:rPr>
-              <w:noProof/>
               <w:kern w:val="2"/>
               <w14:ligatures w14:val="standardContextual"/>
             </w:rPr>
@@ -149,55 +121,46 @@
             <w:r>
               <w:rPr>
                 <w:rStyle w:val="Hyperlink"/>
-                <w:noProof/>
-                <w:lang w:val="en-US"/>
               </w:rPr>
               <w:t>Writings</w:t>
             </w:r>
             <w:r>
               <w:rPr>
-                <w:noProof/>
                 <w:webHidden/>
               </w:rPr>
               <w:tab/>
             </w:r>
             <w:r>
               <w:rPr>
-                <w:noProof/>
                 <w:webHidden/>
               </w:rPr>
               <w:fldChar w:fldCharType="begin"/>
             </w:r>
             <w:r>
               <w:rPr>
-                <w:noProof/>
                 <w:webHidden/>
               </w:rPr>
               <w:instrText xml:space="preserve"> PAGEREF _Toc156223724 \h </w:instrText>
             </w:r>
             <w:r>
               <w:rPr>
-                <w:noProof/>
-                <w:webHidden/>
-              </w:rPr>
-            </w:r>
-            <w:r>
-              <w:rPr>
-                <w:noProof/>
+                <w:webHidden/>
+              </w:rPr>
+            </w:r>
+            <w:r>
+              <w:rPr>
                 <w:webHidden/>
               </w:rPr>
               <w:fldChar w:fldCharType="separate"/>
             </w:r>
             <w:r>
               <w:rPr>
-                <w:noProof/>
                 <w:webHidden/>
               </w:rPr>
               <w:t>1</w:t>
             </w:r>
             <w:r>
               <w:rPr>
-                <w:noProof/>
                 <w:webHidden/>
               </w:rPr>
               <w:fldChar w:fldCharType="end"/>
@@ -211,7 +174,6 @@
               <w:tab w:val="right" w:leader="dot" w:pos="9016"/>
             </w:tabs>
             <w:rPr>
-              <w:noProof/>
               <w:kern w:val="2"/>
               <w14:ligatures w14:val="standardContextual"/>
             </w:rPr>
@@ -220,54 +182,46 @@
             <w:r>
               <w:rPr>
                 <w:rStyle w:val="Hyperlink"/>
-                <w:noProof/>
               </w:rPr>
               <w:t>Projects</w:t>
             </w:r>
             <w:r>
               <w:rPr>
-                <w:noProof/>
                 <w:webHidden/>
               </w:rPr>
               <w:tab/>
             </w:r>
             <w:r>
               <w:rPr>
-                <w:noProof/>
                 <w:webHidden/>
               </w:rPr>
               <w:fldChar w:fldCharType="begin"/>
             </w:r>
             <w:r>
               <w:rPr>
-                <w:noProof/>
                 <w:webHidden/>
               </w:rPr>
               <w:instrText xml:space="preserve"> PAGEREF _Toc156223725 \h </w:instrText>
             </w:r>
             <w:r>
               <w:rPr>
-                <w:noProof/>
-                <w:webHidden/>
-              </w:rPr>
-            </w:r>
-            <w:r>
-              <w:rPr>
-                <w:noProof/>
+                <w:webHidden/>
+              </w:rPr>
+            </w:r>
+            <w:r>
+              <w:rPr>
                 <w:webHidden/>
               </w:rPr>
               <w:fldChar w:fldCharType="separate"/>
             </w:r>
             <w:r>
               <w:rPr>
-                <w:noProof/>
                 <w:webHidden/>
               </w:rPr>
               <w:t>1</w:t>
             </w:r>
             <w:r>
               <w:rPr>
-                <w:noProof/>
                 <w:webHidden/>
               </w:rPr>
               <w:fldChar w:fldCharType="end"/>
@@ -280,63 +234,51 @@
             <w:tabs>
               <w:tab w:val="right" w:leader="dot" w:pos="9016"/>
             </w:tabs>
-            <w:rPr>
-              <w:noProof/>
-            </w:rPr>
           </w:pPr>
           <w:hyperlink w:anchor="_Toc156223726" w:history="1">
             <w:r>
               <w:rPr>
                 <w:rStyle w:val="Hyperlink"/>
-                <w:noProof/>
-                <w:lang w:val="en-US"/>
               </w:rPr>
               <w:t>Vadum</w:t>
             </w:r>
             <w:r>
               <w:rPr>
-                <w:noProof/>
                 <w:webHidden/>
               </w:rPr>
               <w:tab/>
             </w:r>
             <w:r>
               <w:rPr>
-                <w:noProof/>
                 <w:webHidden/>
               </w:rPr>
               <w:fldChar w:fldCharType="begin"/>
             </w:r>
             <w:r>
               <w:rPr>
-                <w:noProof/>
                 <w:webHidden/>
               </w:rPr>
               <w:instrText xml:space="preserve"> PAGEREF _Toc156223726 \h </w:instrText>
             </w:r>
             <w:r>
               <w:rPr>
-                <w:noProof/>
-                <w:webHidden/>
-              </w:rPr>
-            </w:r>
-            <w:r>
-              <w:rPr>
-                <w:noProof/>
+                <w:webHidden/>
+              </w:rPr>
+            </w:r>
+            <w:r>
+              <w:rPr>
                 <w:webHidden/>
               </w:rPr>
               <w:fldChar w:fldCharType="separate"/>
             </w:r>
             <w:r>
               <w:rPr>
-                <w:noProof/>
                 <w:webHidden/>
               </w:rPr>
               <w:t>1</w:t>
             </w:r>
             <w:r>
               <w:rPr>
-                <w:noProof/>
                 <w:webHidden/>
               </w:rPr>
               <w:fldChar w:fldCharType="end"/>
@@ -349,63 +291,51 @@
             <w:tabs>
               <w:tab w:val="right" w:leader="dot" w:pos="9016"/>
             </w:tabs>
-            <w:rPr>
-              <w:noProof/>
-            </w:rPr>
           </w:pPr>
           <w:hyperlink w:anchor="_Toc156223727" w:history="1">
             <w:r>
               <w:rPr>
                 <w:rStyle w:val="Hyperlink"/>
-                <w:noProof/>
-                <w:lang w:val="en-US"/>
               </w:rPr>
               <w:t>Torrentem</w:t>
             </w:r>
             <w:r>
               <w:rPr>
-                <w:noProof/>
                 <w:webHidden/>
               </w:rPr>
               <w:tab/>
             </w:r>
             <w:r>
               <w:rPr>
-                <w:noProof/>
                 <w:webHidden/>
               </w:rPr>
               <w:fldChar w:fldCharType="begin"/>
             </w:r>
             <w:r>
               <w:rPr>
-                <w:noProof/>
                 <w:webHidden/>
               </w:rPr>
               <w:instrText xml:space="preserve"> PAGEREF _Toc156223727 \h </w:instrText>
             </w:r>
             <w:r>
               <w:rPr>
-                <w:noProof/>
-                <w:webHidden/>
-              </w:rPr>
-            </w:r>
-            <w:r>
-              <w:rPr>
-                <w:noProof/>
+                <w:webHidden/>
+              </w:rPr>
+            </w:r>
+            <w:r>
+              <w:rPr>
                 <w:webHidden/>
               </w:rPr>
               <w:fldChar w:fldCharType="separate"/>
             </w:r>
             <w:r>
               <w:rPr>
-                <w:noProof/>
                 <w:webHidden/>
               </w:rPr>
               <w:t>1</w:t>
             </w:r>
             <w:r>
               <w:rPr>
-                <w:noProof/>
                 <w:webHidden/>
               </w:rPr>
               <w:fldChar w:fldCharType="end"/>
@@ -418,63 +348,51 @@
             <w:tabs>
               <w:tab w:val="right" w:leader="dot" w:pos="9016"/>
             </w:tabs>
-            <w:rPr>
-              <w:noProof/>
-            </w:rPr>
           </w:pPr>
           <w:hyperlink w:anchor="_Toc156223728" w:history="1">
             <w:r>
               <w:rPr>
                 <w:rStyle w:val="Hyperlink"/>
-                <w:noProof/>
-                <w:lang w:val="en-US"/>
               </w:rPr>
               <w:t>Ositum</w:t>
             </w:r>
             <w:r>
               <w:rPr>
-                <w:noProof/>
                 <w:webHidden/>
               </w:rPr>
               <w:tab/>
             </w:r>
             <w:r>
               <w:rPr>
-                <w:noProof/>
                 <w:webHidden/>
               </w:rPr>
               <w:fldChar w:fldCharType="begin"/>
             </w:r>
             <w:r>
               <w:rPr>
-                <w:noProof/>
                 <w:webHidden/>
               </w:rPr>
               <w:instrText xml:space="preserve"> PAGEREF _Toc156223728 \h </w:instrText>
             </w:r>
             <w:r>
               <w:rPr>
-                <w:noProof/>
-                <w:webHidden/>
-              </w:rPr>
-            </w:r>
-            <w:r>
-              <w:rPr>
-                <w:noProof/>
+                <w:webHidden/>
+              </w:rPr>
+            </w:r>
+            <w:r>
+              <w:rPr>
                 <w:webHidden/>
               </w:rPr>
               <w:fldChar w:fldCharType="separate"/>
             </w:r>
             <w:r>
               <w:rPr>
-                <w:noProof/>
                 <w:webHidden/>
               </w:rPr>
               <w:t>1</w:t>
             </w:r>
             <w:r>
               <w:rPr>
-                <w:noProof/>
                 <w:webHidden/>
               </w:rPr>
               <w:fldChar w:fldCharType="end"/>
@@ -487,63 +405,51 @@
             <w:tabs>
               <w:tab w:val="right" w:leader="dot" w:pos="9016"/>
             </w:tabs>
-            <w:rPr>
-              <w:noProof/>
-            </w:rPr>
           </w:pPr>
           <w:hyperlink w:anchor="_Toc156223729" w:history="1">
             <w:r>
               <w:rPr>
                 <w:rStyle w:val="Hyperlink"/>
-                <w:noProof/>
-                <w:lang w:val="en-US"/>
               </w:rPr>
               <w:t>Aestuarium</w:t>
             </w:r>
             <w:r>
               <w:rPr>
-                <w:noProof/>
                 <w:webHidden/>
               </w:rPr>
               <w:tab/>
             </w:r>
             <w:r>
               <w:rPr>
-                <w:noProof/>
                 <w:webHidden/>
               </w:rPr>
               <w:fldChar w:fldCharType="begin"/>
             </w:r>
             <w:r>
               <w:rPr>
-                <w:noProof/>
                 <w:webHidden/>
               </w:rPr>
               <w:instrText xml:space="preserve"> PAGEREF _Toc156223729 \h </w:instrText>
             </w:r>
             <w:r>
               <w:rPr>
-                <w:noProof/>
-                <w:webHidden/>
-              </w:rPr>
-            </w:r>
-            <w:r>
-              <w:rPr>
-                <w:noProof/>
+                <w:webHidden/>
+              </w:rPr>
+            </w:r>
+            <w:r>
+              <w:rPr>
                 <w:webHidden/>
               </w:rPr>
               <w:fldChar w:fldCharType="separate"/>
             </w:r>
             <w:r>
               <w:rPr>
-                <w:noProof/>
                 <w:webHidden/>
               </w:rPr>
               <w:t>1</w:t>
             </w:r>
             <w:r>
               <w:rPr>
-                <w:noProof/>
                 <w:webHidden/>
               </w:rPr>
               <w:fldChar w:fldCharType="end"/>
@@ -555,7 +461,6 @@
             <w:rPr>
               <w:b/>
               <w:bCs/>
-              <w:noProof/>
             </w:rPr>
             <w:fldChar w:fldCharType="end"/>
           </w:r>
@@ -566,1028 +471,773 @@
       <w:pPr>
         <w:pStyle w:val="Heading1"/>
         <w:rPr>
-          <w:lang w:val="en-US"/>
+          <w:sz w:val="32"/>
+          <w:szCs w:val="32"/>
         </w:rPr>
       </w:pPr>
       <w:bookmarkStart w:id="0" w:name="_Toc156223723"/>
       <w:r>
         <w:rPr>
-          <w:lang w:val="en-US"/>
+          <w:sz w:val="32"/>
+          <w:szCs w:val="32"/>
         </w:rPr>
         <w:t>About Me</w:t>
       </w:r>
       <w:bookmarkEnd w:id="0"/>
     </w:p>
     <w:p>
-      <w:pPr>
-        <w:rPr>
-          <w:lang w:val="en-US"/>
-        </w:rPr>
-      </w:pPr>
-      <w:r>
-        <w:rPr>
-          <w:lang w:val="en-US"/>
-        </w:rPr>
+      <w:r>
         <w:t xml:space="preserve">I am eagerly preparing to embark on my PhD journey in </w:t>
       </w:r>
       <w:r>
-        <w:rPr>
-          <w:lang w:val="en-US"/>
-        </w:rPr>
         <w:t>c</w:t>
       </w:r>
       <w:r>
-        <w:rPr>
-          <w:lang w:val="en-US"/>
-        </w:rPr>
         <w:t xml:space="preserve">omputational </w:t>
       </w:r>
       <w:r>
-        <w:rPr>
-          <w:lang w:val="en-US"/>
-        </w:rPr>
         <w:t>m</w:t>
       </w:r>
       <w:r>
-        <w:rPr>
-          <w:lang w:val="en-US"/>
-        </w:rPr>
         <w:t>echanics</w:t>
       </w:r>
       <w:r>
-        <w:rPr>
-          <w:lang w:val="en-US"/>
-        </w:rPr>
         <w:t>, specifically fluid-structure interaction</w:t>
       </w:r>
       <w:r>
-        <w:rPr>
-          <w:lang w:val="en-US"/>
-        </w:rPr>
         <w:t xml:space="preserve"> within the Civil and Environmental Engineering </w:t>
       </w:r>
       <w:r>
-        <w:rPr>
-          <w:lang w:val="en-US"/>
-        </w:rPr>
         <w:t>d</w:t>
       </w:r>
       <w:r>
-        <w:rPr>
-          <w:lang w:val="en-US"/>
-        </w:rPr>
-        <w:t>epartment at the</w:t>
-      </w:r>
-      <w:r>
-        <w:rPr>
-          <w:lang w:val="en-US"/>
-        </w:rPr>
+        <w:t>epartment at the University of Illinois at Urbana-Champaign, commencing in August 2024.</w:t>
+      </w:r>
+      <w:r>
         <w:t xml:space="preserve"> </w:t>
       </w:r>
       <w:r>
-        <w:rPr>
-          <w:lang w:val="en-US"/>
-        </w:rPr>
-        <w:t>University of Illinois at Urbana-Champaign, commencing in August 2024.</w:t>
-      </w:r>
-      <w:r>
-        <w:rPr>
-          <w:lang w:val="en-US"/>
-        </w:rPr>
-        <w:t xml:space="preserve"> </w:t>
-      </w:r>
-      <w:r>
-        <w:rPr>
-          <w:lang w:val="en-US"/>
-        </w:rPr>
         <w:t>Originally</w:t>
       </w:r>
       <w:r>
-        <w:rPr>
-          <w:lang w:val="en-US"/>
-        </w:rPr>
         <w:t xml:space="preserve"> from Melbourne, Australia, </w:t>
       </w:r>
       <w:r>
-        <w:rPr>
-          <w:lang w:val="en-US"/>
-        </w:rPr>
-        <w:t xml:space="preserve">I completed both my </w:t>
-      </w:r>
-      <w:r>
-        <w:rPr>
-          <w:lang w:val="en-US"/>
-        </w:rPr>
-        <w:t>b</w:t>
-      </w:r>
-      <w:r>
-        <w:rPr>
-          <w:lang w:val="en-US"/>
-        </w:rPr>
-        <w:t xml:space="preserve">achelor's and master’s in environmental engineering at </w:t>
-      </w:r>
-      <w:r>
-        <w:rPr>
-          <w:lang w:val="en-US"/>
-        </w:rPr>
+        <w:t xml:space="preserve">I completed both my bachelor's and master’s in environmental engineering at </w:t>
+      </w:r>
+      <w:r>
         <w:t>T</w:t>
       </w:r>
       <w:r>
-        <w:rPr>
-          <w:lang w:val="en-US"/>
-        </w:rPr>
         <w:t>he University of Melbourne.</w:t>
       </w:r>
     </w:p>
     <w:p>
-      <w:pPr>
-        <w:rPr>
-          <w:lang w:val="en-US"/>
-        </w:rPr>
-      </w:pPr>
-      <w:r>
-        <w:rPr>
-          <w:lang w:val="en-US"/>
-        </w:rPr>
+      <w:r>
         <w:t xml:space="preserve">On this website </w:t>
       </w:r>
       <w:r>
-        <w:rPr>
-          <w:lang w:val="en-US"/>
-        </w:rPr>
         <w:t xml:space="preserve">you will find </w:t>
       </w:r>
       <w:r>
-        <w:rPr>
-          <w:lang w:val="en-US"/>
-        </w:rPr>
         <w:t xml:space="preserve">the numerous </w:t>
       </w:r>
       <w:r>
-        <w:rPr>
-          <w:lang w:val="en-US"/>
-        </w:rPr>
         <w:t>pursuits</w:t>
       </w:r>
       <w:r>
-        <w:rPr>
-          <w:lang w:val="en-US"/>
-        </w:rPr>
         <w:t xml:space="preserve"> that </w:t>
       </w:r>
       <w:r>
-        <w:rPr>
-          <w:lang w:val="en-US"/>
-        </w:rPr>
         <w:t>take up my time.</w:t>
       </w:r>
       <w:r>
-        <w:rPr>
-          <w:lang w:val="en-US"/>
-        </w:rPr>
         <w:t xml:space="preserve"> </w:t>
       </w:r>
       <w:r>
-        <w:rPr>
-          <w:lang w:val="en-US"/>
-        </w:rPr>
         <w:t>F</w:t>
       </w:r>
       <w:r>
-        <w:rPr>
-          <w:lang w:val="en-US"/>
-        </w:rPr>
         <w:t xml:space="preserve">rom the work I am undertaking during my </w:t>
       </w:r>
       <w:r>
-        <w:rPr>
-          <w:lang w:val="en-US"/>
-        </w:rPr>
         <w:t>PhD</w:t>
       </w:r>
       <w:r>
-        <w:rPr>
-          <w:lang w:val="en-US"/>
-        </w:rPr>
         <w:t>, my</w:t>
       </w:r>
       <w:r>
-        <w:rPr>
-          <w:lang w:val="en-US"/>
-        </w:rPr>
         <w:t xml:space="preserve"> personal passion</w:t>
       </w:r>
       <w:r>
-        <w:rPr>
-          <w:lang w:val="en-US"/>
-        </w:rPr>
         <w:t xml:space="preserve"> projects</w:t>
       </w:r>
       <w:r>
-        <w:rPr>
-          <w:lang w:val="en-US"/>
-        </w:rPr>
         <w:t>, a</w:t>
       </w:r>
       <w:r>
-        <w:rPr>
-          <w:lang w:val="en-US"/>
-        </w:rPr>
         <w:t>s well as my writings on</w:t>
       </w:r>
       <w:r>
-        <w:rPr>
-          <w:lang w:val="en-US"/>
-        </w:rPr>
         <w:t xml:space="preserve"> </w:t>
       </w:r>
       <w:r>
-        <w:rPr>
-          <w:lang w:val="en-US"/>
-        </w:rPr>
         <w:t xml:space="preserve">a wide range of </w:t>
       </w:r>
       <w:r>
-        <w:rPr>
-          <w:lang w:val="en-US"/>
-        </w:rPr>
         <w:t>topics that interest me.</w:t>
       </w:r>
     </w:p>
     <w:p>
       <w:pPr>
         <w:jc w:val="center"/>
-        <w:rPr>
-          <w:lang w:val="en-US"/>
-        </w:rPr>
       </w:pPr>
       <w:r>
-        <w:rPr>
-          <w:lang w:val="en-US"/>
-        </w:rPr>
         <w:t xml:space="preserve">Widescreen: </w:t>
       </w:r>
       <w:r>
-        <w:rPr>
-          <w:lang w:val="en-US"/>
-        </w:rPr>
         <w:t>[]</w:t>
       </w:r>
       <w:r>
-        <w:rPr>
-          <w:lang w:val="en-US"/>
-        </w:rPr>
         <w:t xml:space="preserve"> [] [] []</w:t>
       </w:r>
     </w:p>
     <w:p>
       <w:pPr>
         <w:jc w:val="center"/>
-        <w:rPr>
-          <w:lang w:val="en-US"/>
-        </w:rPr>
       </w:pPr>
       <w:r>
-        <w:rPr>
-          <w:lang w:val="en-US"/>
-        </w:rPr>
         <w:t>Half Screen: [] []</w:t>
       </w:r>
     </w:p>
     <w:p>
       <w:pPr>
         <w:jc w:val="center"/>
-        <w:rPr>
-          <w:lang w:val="en-US"/>
-        </w:rPr>
       </w:pPr>
       <w:r>
-        <w:rPr>
-          <w:lang w:val="en-US"/>
-        </w:rPr>
         <w:t>Mobile: []</w:t>
       </w:r>
     </w:p>
     <w:p>
-      <w:pPr>
-        <w:rPr>
-          <w:lang w:val="en-US"/>
-        </w:rPr>
-      </w:pPr>
-      <w:r>
-        <w:rPr>
-          <w:lang w:val="en-US"/>
-        </w:rPr>
+      <w:r>
         <w:t>I am</w:t>
       </w:r>
       <w:r>
-        <w:rPr>
-          <w:lang w:val="en-US"/>
-        </w:rPr>
         <w:t xml:space="preserve"> mostly</w:t>
       </w:r>
       <w:r>
-        <w:rPr>
-          <w:lang w:val="en-US"/>
-        </w:rPr>
         <w:t xml:space="preserve"> </w:t>
       </w:r>
       <w:r>
-        <w:rPr>
-          <w:lang w:val="en-US"/>
-        </w:rPr>
         <w:t>interested</w:t>
       </w:r>
       <w:r>
-        <w:rPr>
-          <w:lang w:val="en-US"/>
-        </w:rPr>
         <w:t xml:space="preserve"> </w:t>
       </w:r>
       <w:r>
-        <w:rPr>
-          <w:lang w:val="en-US"/>
-        </w:rPr>
         <w:t>in</w:t>
       </w:r>
       <w:r>
-        <w:rPr>
-          <w:lang w:val="en-US"/>
-        </w:rPr>
         <w:t xml:space="preserve"> </w:t>
       </w:r>
       <w:r>
-        <w:rPr>
-          <w:lang w:val="en-US"/>
-        </w:rPr>
         <w:t>high fidelity and large</w:t>
       </w:r>
       <w:r>
-        <w:rPr>
-          <w:lang w:val="en-US"/>
-        </w:rPr>
         <w:t>-</w:t>
       </w:r>
       <w:r>
-        <w:rPr>
-          <w:lang w:val="en-US"/>
-        </w:rPr>
         <w:t xml:space="preserve">scale </w:t>
       </w:r>
       <w:r>
-        <w:rPr>
-          <w:lang w:val="en-US"/>
-        </w:rPr>
         <w:t>environmental modelling</w:t>
       </w:r>
       <w:r>
-        <w:rPr>
-          <w:lang w:val="en-US"/>
-        </w:rPr>
         <w:t xml:space="preserve">. </w:t>
       </w:r>
       <w:r>
-        <w:rPr>
-          <w:lang w:val="en-US"/>
-        </w:rPr>
         <w:t>My primary coding language is C++</w:t>
       </w:r>
       <w:r>
-        <w:rPr>
-          <w:lang w:val="en-US"/>
-        </w:rPr>
         <w:t xml:space="preserve">, utilizing the </w:t>
       </w:r>
       <w:r>
-        <w:rPr>
-          <w:lang w:val="en-US"/>
-        </w:rPr>
-        <w:t>numerical library PetSC, developed up the road from Illinois at Argonne</w:t>
-      </w:r>
-      <w:r>
-        <w:rPr>
-          <w:lang w:val="en-US"/>
-        </w:rPr>
+        <w:t xml:space="preserve">numerical library </w:t>
+      </w:r>
+      <w:proofErr w:type="spellStart"/>
+      <w:r>
+        <w:t>PetSC</w:t>
+      </w:r>
+      <w:proofErr w:type="spellEnd"/>
+      <w:r>
+        <w:t>, developed up the road from Illinois at Argonne</w:t>
+      </w:r>
+      <w:r>
         <w:t xml:space="preserve"> National Lab</w:t>
       </w:r>
       <w:r>
-        <w:rPr>
-          <w:lang w:val="en-US"/>
-        </w:rPr>
         <w:t>oratory</w:t>
       </w:r>
       <w:r>
-        <w:rPr>
-          <w:lang w:val="en-US"/>
-        </w:rPr>
         <w:t xml:space="preserve">. </w:t>
       </w:r>
       <w:r>
-        <w:rPr>
-          <w:lang w:val="en-US"/>
-        </w:rPr>
         <w:t>However,</w:t>
       </w:r>
       <w:r>
-        <w:rPr>
-          <w:lang w:val="en-US"/>
-        </w:rPr>
         <w:t xml:space="preserve"> most of my remote sensing </w:t>
       </w:r>
       <w:r>
-        <w:rPr>
-          <w:lang w:val="en-US"/>
-        </w:rPr>
         <w:t>visualization</w:t>
       </w:r>
       <w:r>
-        <w:rPr>
-          <w:lang w:val="en-US"/>
-        </w:rPr>
         <w:t xml:space="preserve"> is done in Python.</w:t>
       </w:r>
     </w:p>
     <w:p>
-      <w:pPr>
-        <w:rPr>
-          <w:lang w:val="en-US"/>
-        </w:rPr>
-      </w:pPr>
-      <w:r>
-        <w:rPr>
-          <w:lang w:val="en-US"/>
-        </w:rPr>
+      <w:r>
         <w:t xml:space="preserve">Beyond my professional interests, I have a deep appreciation for geography and history, literature, and languages. Reading fuels </w:t>
       </w:r>
       <w:r>
-        <w:rPr>
-          <w:lang w:val="en-US"/>
-        </w:rPr>
         <w:t xml:space="preserve">all </w:t>
       </w:r>
       <w:r>
-        <w:rPr>
-          <w:lang w:val="en-US"/>
-        </w:rPr>
         <w:t>my curiosity and imagination, and</w:t>
       </w:r>
       <w:r>
-        <w:rPr>
-          <w:lang w:val="en-US"/>
-        </w:rPr>
         <w:t xml:space="preserve"> </w:t>
       </w:r>
       <w:r>
-        <w:rPr>
-          <w:lang w:val="en-US"/>
-        </w:rPr>
         <w:t>I have</w:t>
       </w:r>
       <w:r>
-        <w:rPr>
-          <w:lang w:val="en-US"/>
-        </w:rPr>
-        <w:t xml:space="preserve"> shared a selection of my favorite books here. Additionally, I am proficient in Chinese</w:t>
-      </w:r>
-      <w:r>
-        <w:rPr>
-          <w:lang w:val="en-US"/>
-        </w:rPr>
+        <w:t xml:space="preserve"> shared a selection of my </w:t>
+      </w:r>
+      <w:proofErr w:type="spellStart"/>
+      <w:r>
+        <w:t>favorite</w:t>
+      </w:r>
+      <w:proofErr w:type="spellEnd"/>
+      <w:r>
+        <w:t xml:space="preserve"> books here. Additionally, I am proficient in Chinese</w:t>
+      </w:r>
+      <w:r>
         <w:t>, which I learnt by myself, f</w:t>
       </w:r>
       <w:r>
-        <w:rPr>
-          <w:lang w:val="en-US"/>
-        </w:rPr>
         <w:t>or those comfortable in the language, feel free to explore this website in Chinese by clicking the toggle button in the navigation pane.</w:t>
       </w:r>
     </w:p>
     <w:p>
-      <w:pPr>
-        <w:rPr>
-          <w:lang w:val="en-US"/>
-        </w:rPr>
-      </w:pPr>
-      <w:r>
-        <w:rPr>
-          <w:lang w:val="en-US"/>
-        </w:rPr>
+      <w:r>
         <w:t xml:space="preserve">This all cumulates into </w:t>
       </w:r>
       <w:r>
         <w:rPr>
           <w:i/>
           <w:iCs/>
-          <w:lang w:val="en-US"/>
         </w:rPr>
         <w:t>environmental storytelling</w:t>
       </w:r>
       <w:r>
-        <w:rPr>
-          <w:lang w:val="en-US"/>
-        </w:rPr>
         <w:t>,</w:t>
       </w:r>
       <w:r>
-        <w:rPr>
-          <w:lang w:val="en-US"/>
-        </w:rPr>
         <w:t xml:space="preserve"> which I have </w:t>
       </w:r>
       <w:r>
-        <w:rPr>
-          <w:lang w:val="en-US"/>
-        </w:rPr>
         <w:t>formulated</w:t>
       </w:r>
       <w:r>
-        <w:rPr>
-          <w:lang w:val="en-US"/>
-        </w:rPr>
         <w:t xml:space="preserve"> as an engaging</w:t>
       </w:r>
       <w:r>
-        <w:rPr>
-          <w:lang w:val="en-US"/>
-        </w:rPr>
         <w:t xml:space="preserve">, </w:t>
       </w:r>
       <w:r>
-        <w:rPr>
-          <w:lang w:val="en-US"/>
-        </w:rPr>
         <w:t>scientific</w:t>
       </w:r>
       <w:r>
-        <w:rPr>
-          <w:lang w:val="en-US"/>
-        </w:rPr>
         <w:t xml:space="preserve"> way of showcasing the </w:t>
       </w:r>
       <w:r>
-        <w:rPr>
-          <w:lang w:val="en-US"/>
-        </w:rPr>
         <w:t>environment and its relationship to humanity</w:t>
       </w:r>
       <w:r>
-        <w:rPr>
-          <w:lang w:val="en-US"/>
-        </w:rPr>
         <w:t>.</w:t>
       </w:r>
       <w:r>
-        <w:rPr>
-          <w:lang w:val="en-US"/>
-        </w:rPr>
+        <w:t xml:space="preserve"> </w:t>
+      </w:r>
+    </w:p>
+    <w:p/>
+    <w:p>
+      <w:r>
+        <w:t>Non</w:t>
+      </w:r>
+      <w:r>
+        <w:t>-</w:t>
+      </w:r>
+      <w:r>
+        <w:t>scholarly interests include that of bushwalking</w:t>
+      </w:r>
+      <w:r>
+        <w:t xml:space="preserve"> and Australian football, the native sport of my country</w:t>
+      </w:r>
+      <w:r>
+        <w:t>.</w:t>
+      </w:r>
+      <w:r>
         <w:t xml:space="preserve"> </w:t>
       </w:r>
     </w:p>
     <w:p>
-      <w:pPr>
-        <w:rPr>
-          <w:lang w:val="en-US"/>
-        </w:rPr>
-      </w:pPr>
-    </w:p>
-    <w:p>
-      <w:pPr>
-        <w:rPr>
-          <w:lang w:val="en-US"/>
-        </w:rPr>
-      </w:pPr>
-      <w:r>
-        <w:rPr>
-          <w:lang w:val="en-US"/>
-        </w:rPr>
-        <w:t>Non</w:t>
-      </w:r>
-      <w:r>
-        <w:rPr>
-          <w:lang w:val="en-US"/>
-        </w:rPr>
-        <w:t>-</w:t>
-      </w:r>
-      <w:r>
-        <w:rPr>
-          <w:lang w:val="en-US"/>
-        </w:rPr>
-        <w:t>scholarly interests include that of bushwalking</w:t>
-      </w:r>
-      <w:r>
-        <w:rPr>
-          <w:lang w:val="en-US"/>
-        </w:rPr>
-        <w:t xml:space="preserve"> and Australian football, the native sport of my country</w:t>
-      </w:r>
-      <w:r>
-        <w:rPr>
-          <w:lang w:val="en-US"/>
-        </w:rPr>
-        <w:t>.</w:t>
-      </w:r>
-      <w:r>
-        <w:rPr>
-          <w:lang w:val="en-US"/>
-        </w:rPr>
-        <w:t xml:space="preserve"> </w:t>
-      </w:r>
-    </w:p>
-    <w:p>
-      <w:pPr>
-        <w:rPr>
-          <w:lang w:val="en-US"/>
-        </w:rPr>
-      </w:pPr>
-      <w:r>
-        <w:rPr>
-          <w:lang w:val="en-US"/>
-        </w:rPr>
+      <w:r>
         <w:t xml:space="preserve">If you have any enquiries or thoughts, I would be delighted to </w:t>
       </w:r>
       <w:r>
-        <w:rPr>
-          <w:lang w:val="en-US"/>
-        </w:rPr>
         <w:t>engage</w:t>
       </w:r>
       <w:r>
-        <w:rPr>
-          <w:lang w:val="en-US"/>
-        </w:rPr>
         <w:t xml:space="preserve"> with you</w:t>
       </w:r>
       <w:r>
-        <w:rPr>
-          <w:lang w:val="en-US"/>
-        </w:rPr>
         <w:t>,</w:t>
       </w:r>
       <w:r>
-        <w:rPr>
-          <w:lang w:val="en-US"/>
-        </w:rPr>
         <w:t xml:space="preserve"> feel free</w:t>
       </w:r>
       <w:r>
-        <w:rPr>
-          <w:lang w:val="en-US"/>
-        </w:rPr>
         <w:t xml:space="preserve"> contact me through any means given in the navigation pane. </w:t>
       </w:r>
-    </w:p>
-    <w:p>
-      <w:pPr>
-        <w:rPr>
-          <w:lang w:val="en-US"/>
-        </w:rPr>
-      </w:pPr>
-    </w:p>
-    <w:p>
-      <w:pPr>
-        <w:rPr>
-          <w:lang w:val="en-US"/>
-        </w:rPr>
-      </w:pPr>
-    </w:p>
-    <w:p>
-      <w:pPr>
-        <w:rPr>
-          <w:lang w:val="en-US"/>
-        </w:rPr>
-      </w:pPr>
     </w:p>
     <w:p>
       <w:pPr>
         <w:pStyle w:val="Heading1"/>
+        <w:rPr>
+          <w:sz w:val="32"/>
+          <w:szCs w:val="32"/>
+        </w:rPr>
       </w:pPr>
       <w:bookmarkStart w:id="1" w:name="_Toc156223725"/>
       <w:r>
+        <w:rPr>
+          <w:sz w:val="32"/>
+          <w:szCs w:val="32"/>
+        </w:rPr>
+        <w:lastRenderedPageBreak/>
         <w:t>Projects</w:t>
       </w:r>
       <w:bookmarkEnd w:id="1"/>
     </w:p>
     <w:p>
       <w:pPr>
-        <w:rPr>
-          <w:lang w:val="en-US"/>
-        </w:rPr>
+        <w:pStyle w:val="Heading2"/>
       </w:pPr>
+      <w:r>
+        <w:t>Quanyan</w:t>
+      </w:r>
     </w:p>
     <w:p>
       <w:pPr>
-        <w:pStyle w:val="Heading2"/>
-        <w:rPr>
-          <w:lang w:val="en-US"/>
+        <w:rPr>
+          <w:i/>
+          <w:iCs/>
         </w:rPr>
       </w:pPr>
       <w:r>
         <w:rPr>
-          <w:lang w:val="en-US"/>
-        </w:rPr>
-        <w:t>Iso</w:t>
-      </w:r>
-      <w:r>
-        <w:rPr>
-          <w:lang w:val="en-US"/>
-        </w:rPr>
-        <w:t>Depict</w:t>
-      </w:r>
+          <w:i/>
+          <w:iCs/>
+        </w:rPr>
+        <w:t xml:space="preserve">Quanyan is </w:t>
+      </w:r>
+      <w:r>
+        <w:rPr>
+          <w:i/>
+          <w:iCs/>
+        </w:rPr>
+        <w:t xml:space="preserve">suite of </w:t>
+      </w:r>
+      <w:r>
+        <w:rPr>
+          <w:i/>
+          <w:iCs/>
+        </w:rPr>
+        <w:t xml:space="preserve">software </w:t>
+      </w:r>
+      <w:r>
+        <w:rPr>
+          <w:i/>
+          <w:iCs/>
+        </w:rPr>
+        <w:t>relating to terrain</w:t>
+      </w:r>
+      <w:r>
+        <w:rPr>
+          <w:i/>
+          <w:iCs/>
+        </w:rPr>
+        <w:t xml:space="preserve"> and object</w:t>
+      </w:r>
+      <w:r>
+        <w:rPr>
+          <w:i/>
+          <w:iCs/>
+        </w:rPr>
+        <w:t xml:space="preserve"> generation</w:t>
+      </w:r>
+      <w:r>
+        <w:rPr>
+          <w:i/>
+          <w:iCs/>
+        </w:rPr>
+        <w:t>, modelling</w:t>
+      </w:r>
+      <w:r>
+        <w:rPr>
+          <w:i/>
+          <w:iCs/>
+        </w:rPr>
+        <w:t>,</w:t>
+      </w:r>
+      <w:r>
+        <w:rPr>
+          <w:i/>
+          <w:iCs/>
+        </w:rPr>
+        <w:t xml:space="preserve"> and</w:t>
+      </w:r>
+      <w:r>
+        <w:rPr>
+          <w:i/>
+          <w:iCs/>
+        </w:rPr>
+        <w:t xml:space="preserve"> meshing </w:t>
+      </w:r>
+      <w:r>
+        <w:rPr>
+          <w:i/>
+          <w:iCs/>
+        </w:rPr>
+        <w:t>written in C++.</w:t>
+      </w:r>
+      <w:r>
+        <w:rPr>
+          <w:i/>
+          <w:iCs/>
+        </w:rPr>
+        <w:t xml:space="preserve"> </w:t>
+      </w:r>
+      <w:r>
+        <w:rPr>
+          <w:i/>
+          <w:iCs/>
+        </w:rPr>
+        <w:t xml:space="preserve">Developed to be used with </w:t>
+      </w:r>
+      <w:r>
+        <w:rPr>
+          <w:i/>
+          <w:iCs/>
+        </w:rPr>
+        <w:t>the Torrentem Fluid-Solid Interaction (FSI) solver.</w:t>
+      </w:r>
+      <w:bookmarkStart w:id="2" w:name="_Toc156223727"/>
     </w:p>
-    <w:p>
-      <w:pPr>
-        <w:rPr>
-          <w:lang w:val="en-US"/>
-        </w:rPr>
-      </w:pPr>
-      <w:r>
-        <w:rPr>
-          <w:lang w:val="en-US"/>
-        </w:rPr>
-        <w:t>A s</w:t>
-      </w:r>
-      <w:r>
-        <w:rPr>
-          <w:lang w:val="en-US"/>
-        </w:rPr>
-        <w:t xml:space="preserve">mall </w:t>
-      </w:r>
-      <w:r>
-        <w:rPr>
-          <w:lang w:val="en-US"/>
-        </w:rPr>
-        <w:t xml:space="preserve">Python library to </w:t>
-      </w:r>
-      <w:r>
-        <w:rPr>
-          <w:lang w:val="en-US"/>
-        </w:rPr>
-        <w:t xml:space="preserve">visualize </w:t>
-      </w:r>
-      <w:r>
-        <w:rPr>
-          <w:lang w:val="en-US"/>
-        </w:rPr>
-        <w:t xml:space="preserve">an </w:t>
-      </w:r>
-      <w:r>
-        <w:rPr>
-          <w:lang w:val="en-US"/>
-        </w:rPr>
-        <w:t xml:space="preserve">isometric representation of </w:t>
-      </w:r>
-      <w:r>
-        <w:rPr>
-          <w:lang w:val="en-US"/>
-        </w:rPr>
-        <w:t>a</w:t>
-      </w:r>
-      <w:r>
-        <w:rPr>
-          <w:lang w:val="en-US"/>
-        </w:rPr>
-        <w:t xml:space="preserve"> location</w:t>
-      </w:r>
-      <w:r>
-        <w:rPr>
-          <w:lang w:val="en-US"/>
-        </w:rPr>
-        <w:t xml:space="preserve">. Best </w:t>
-      </w:r>
-      <w:r>
-        <w:rPr>
-          <w:lang w:val="en-US"/>
-        </w:rPr>
-        <w:t>suited for</w:t>
-      </w:r>
-      <w:r>
-        <w:rPr>
-          <w:lang w:val="en-US"/>
-        </w:rPr>
-        <w:t xml:space="preserve"> use with </w:t>
-      </w:r>
-      <w:r>
-        <w:rPr>
-          <w:lang w:val="en-US"/>
-        </w:rPr>
-        <w:t>islands</w:t>
-      </w:r>
-      <w:r>
-        <w:rPr>
-          <w:lang w:val="en-US"/>
-        </w:rPr>
-        <w:t>.</w:t>
-      </w:r>
-      <w:r>
-        <w:rPr>
-          <w:lang w:val="en-US"/>
-        </w:rPr>
-        <w:t xml:space="preserve"> Repository hosted on </w:t>
-      </w:r>
-      <w:r>
-        <w:rPr>
-          <w:lang w:val="en-US"/>
-        </w:rPr>
-        <w:t>GitHub.</w:t>
-      </w:r>
-    </w:p>
-    <w:p>
-      <w:pPr>
-        <w:rPr>
-          <w:lang w:val="en-US"/>
-        </w:rPr>
-      </w:pPr>
-    </w:p>
-    <w:p>
-      <w:pPr>
-        <w:rPr>
-          <w:lang w:val="en-US"/>
-        </w:rPr>
-      </w:pPr>
-    </w:p>
+    <w:p/>
     <w:p>
       <w:pPr>
         <w:pStyle w:val="Heading2"/>
-        <w:rPr>
-          <w:lang w:val="en-US"/>
-        </w:rPr>
       </w:pPr>
-      <w:bookmarkStart w:id="2" w:name="_Toc156223726"/>
-      <w:r>
-        <w:rPr>
-          <w:lang w:val="en-US"/>
-        </w:rPr>
-        <w:t>Vadum</w:t>
+      <w:r>
+        <w:t>Torrentem</w:t>
       </w:r>
       <w:bookmarkEnd w:id="2"/>
     </w:p>
     <w:p>
       <w:pPr>
         <w:rPr>
-          <w:lang w:val="en-US"/>
+          <w:i/>
+          <w:iCs/>
         </w:rPr>
       </w:pPr>
-      <w:r>
-        <w:rPr>
-          <w:lang w:val="en-US"/>
-        </w:rPr>
-        <w:t xml:space="preserve">Vadum (Latin for River Mouth Opening) is a library written in C++ and Python containing a collection of critical procedures relating to water resources. Vadum also is designed to work with my visualization library; Ostium and computational mechanics library; . Which are all combined in the </w:t>
-      </w:r>
-      <w:r>
-        <w:rPr>
-          <w:lang w:val="en-US"/>
-        </w:rPr>
-        <w:t xml:space="preserve">standalone </w:t>
-      </w:r>
-      <w:r>
-        <w:rPr>
-          <w:lang w:val="en-US"/>
-        </w:rPr>
-        <w:t>Aesterium software</w:t>
-      </w:r>
-      <w:r>
-        <w:rPr>
-          <w:lang w:val="en-US"/>
-        </w:rPr>
-        <w:t xml:space="preserve"> package</w:t>
-      </w:r>
-      <w:r>
-        <w:rPr>
-          <w:lang w:val="en-US"/>
-        </w:rPr>
-        <w:t>.</w:t>
+      <w:bookmarkStart w:id="3" w:name="_Toc156223728"/>
+      <w:r>
+        <w:rPr>
+          <w:i/>
+          <w:iCs/>
+        </w:rPr>
+        <w:t xml:space="preserve">Torrentem is a physics solver developed primarily in C++. It </w:t>
+      </w:r>
+      <w:r>
+        <w:rPr>
+          <w:i/>
+          <w:iCs/>
+        </w:rPr>
+        <w:t>is primarily</w:t>
+      </w:r>
+      <w:r>
+        <w:rPr>
+          <w:i/>
+          <w:iCs/>
+        </w:rPr>
+        <w:t xml:space="preserve"> </w:t>
+      </w:r>
+      <w:r>
+        <w:rPr>
+          <w:i/>
+          <w:iCs/>
+        </w:rPr>
+        <w:t>a</w:t>
+      </w:r>
+      <w:r>
+        <w:rPr>
+          <w:i/>
+          <w:iCs/>
+        </w:rPr>
+        <w:t xml:space="preserve"> </w:t>
+      </w:r>
+      <w:r>
+        <w:rPr>
+          <w:i/>
+          <w:iCs/>
+        </w:rPr>
+        <w:t>computational fluid dynamic (CFD)</w:t>
+      </w:r>
+      <w:r>
+        <w:rPr>
+          <w:i/>
+          <w:iCs/>
+        </w:rPr>
+        <w:t xml:space="preserve"> and includes functionality for fluid-solid interaction (FSI). The solver utilizes the parallel </w:t>
+      </w:r>
+      <w:proofErr w:type="spellStart"/>
+      <w:r>
+        <w:rPr>
+          <w:i/>
+          <w:iCs/>
+        </w:rPr>
+        <w:t>PETSc</w:t>
+      </w:r>
+      <w:proofErr w:type="spellEnd"/>
+      <w:r>
+        <w:rPr>
+          <w:i/>
+          <w:iCs/>
+        </w:rPr>
+        <w:t xml:space="preserve"> numerical software library to enhance its computational capabilities.</w:t>
+      </w:r>
+    </w:p>
+    <w:p/>
+    <w:bookmarkEnd w:id="3"/>
+    <w:p>
+      <w:pPr>
+        <w:pStyle w:val="Heading2"/>
+      </w:pPr>
+      <w:r>
+        <w:t>Ostium</w:t>
       </w:r>
     </w:p>
     <w:p>
       <w:pPr>
         <w:rPr>
-          <w:lang w:val="en-US"/>
+          <w:i/>
+          <w:iCs/>
         </w:rPr>
       </w:pPr>
+      <w:bookmarkStart w:id="4" w:name="_Toc156223729"/>
+      <w:r>
+        <w:rPr>
+          <w:i/>
+          <w:iCs/>
+        </w:rPr>
+        <w:t>Ostium is a collection of geospatial utilities developed in C++ and Python. It includes routines for river and waterbody identification, mapping visuali</w:t>
+      </w:r>
+      <w:r>
+        <w:rPr>
+          <w:i/>
+          <w:iCs/>
+        </w:rPr>
+        <w:t>s</w:t>
+      </w:r>
+      <w:r>
+        <w:rPr>
+          <w:i/>
+          <w:iCs/>
+        </w:rPr>
+        <w:t xml:space="preserve">ations, and parameter estimation and retrieval. </w:t>
+      </w:r>
+      <w:r>
+        <w:rPr>
+          <w:i/>
+          <w:iCs/>
+        </w:rPr>
+        <w:t>Designed</w:t>
+      </w:r>
+      <w:r>
+        <w:rPr>
+          <w:i/>
+          <w:iCs/>
+        </w:rPr>
+        <w:t xml:space="preserve"> to</w:t>
+      </w:r>
+      <w:r>
+        <w:rPr>
+          <w:i/>
+          <w:iCs/>
+        </w:rPr>
+        <w:t xml:space="preserve"> be</w:t>
+      </w:r>
+      <w:r>
+        <w:rPr>
+          <w:i/>
+          <w:iCs/>
+        </w:rPr>
+        <w:t xml:space="preserve"> integrate</w:t>
+      </w:r>
+      <w:r>
+        <w:rPr>
+          <w:i/>
+          <w:iCs/>
+        </w:rPr>
+        <w:t>d</w:t>
+      </w:r>
+      <w:r>
+        <w:rPr>
+          <w:i/>
+          <w:iCs/>
+        </w:rPr>
+        <w:t xml:space="preserve"> with my other </w:t>
+      </w:r>
+      <w:r>
+        <w:rPr>
+          <w:i/>
+          <w:iCs/>
+        </w:rPr>
+        <w:t xml:space="preserve">developed </w:t>
+      </w:r>
+      <w:r>
+        <w:rPr>
+          <w:i/>
+          <w:iCs/>
+        </w:rPr>
+        <w:t>software.</w:t>
+      </w:r>
     </w:p>
-    <w:p>
-      <w:pPr>
-        <w:rPr>
-          <w:lang w:val="en-US"/>
-        </w:rPr>
-      </w:pPr>
-      <w:r>
-        <w:rPr>
-          <w:lang w:val="en-US"/>
-        </w:rPr>
-        <w:t>Detailed API can be found here.</w:t>
-      </w:r>
-    </w:p>
-    <w:p>
-      <w:pPr>
-        <w:rPr>
-          <w:lang w:val="en-US"/>
-        </w:rPr>
-      </w:pPr>
-    </w:p>
+    <w:p/>
     <w:p>
       <w:pPr>
         <w:pStyle w:val="Heading2"/>
-        <w:rPr>
-          <w:lang w:val="en-US"/>
-        </w:rPr>
       </w:pPr>
-      <w:bookmarkStart w:id="3" w:name="_Toc156223727"/>
-      <w:r>
-        <w:rPr>
-          <w:lang w:val="en-US"/>
-        </w:rPr>
-        <w:t>Torrentem</w:t>
-      </w:r>
-      <w:bookmarkEnd w:id="3"/>
-    </w:p>
-    <w:p>
-      <w:pPr>
-        <w:rPr>
-          <w:lang w:val="en-US"/>
-        </w:rPr>
-      </w:pPr>
-    </w:p>
-    <w:p>
-      <w:pPr>
-        <w:pStyle w:val="Heading2"/>
-        <w:rPr>
-          <w:lang w:val="en-US"/>
-        </w:rPr>
-      </w:pPr>
-      <w:bookmarkStart w:id="4" w:name="_Toc156223728"/>
-      <w:r>
-        <w:rPr>
-          <w:lang w:val="en-US"/>
-        </w:rPr>
-        <w:t>Ositum</w:t>
+      <w:r>
+        <w:t>Aest</w:t>
+      </w:r>
+      <w:r>
+        <w:t>uarium</w:t>
       </w:r>
       <w:bookmarkEnd w:id="4"/>
     </w:p>
     <w:p>
       <w:pPr>
         <w:rPr>
-          <w:lang w:val="en-US"/>
+          <w:b/>
+          <w:bCs/>
+          <w:i/>
+          <w:iCs/>
         </w:rPr>
       </w:pPr>
+      <w:proofErr w:type="spellStart"/>
+      <w:r>
+        <w:rPr>
+          <w:i/>
+          <w:iCs/>
+        </w:rPr>
+        <w:t>Aesturaium</w:t>
+      </w:r>
+      <w:proofErr w:type="spellEnd"/>
+      <w:r>
+        <w:rPr>
+          <w:i/>
+          <w:iCs/>
+        </w:rPr>
+        <w:t xml:space="preserve"> is a 3D visualization engine and sandbox written in C++ and utilizing the Vulkan API. It is designed to be compatible with data from my other projects, Quanyan and Torrentem.</w:t>
+      </w:r>
+    </w:p>
+    <w:p/>
+    <w:p>
+      <w:pPr>
+        <w:pStyle w:val="Heading2"/>
+      </w:pPr>
+      <w:r>
+        <w:t>Holm</w:t>
+      </w:r>
     </w:p>
     <w:p>
       <w:pPr>
-        <w:pStyle w:val="Heading2"/>
-        <w:rPr>
-          <w:lang w:val="en-US"/>
+        <w:rPr>
+          <w:i/>
+          <w:iCs/>
         </w:rPr>
       </w:pPr>
-      <w:bookmarkStart w:id="5" w:name="_Toc156223729"/>
-      <w:r>
-        <w:rPr>
-          <w:lang w:val="en-US"/>
-        </w:rPr>
-        <w:t>Aest</w:t>
-      </w:r>
-      <w:r>
-        <w:rPr>
-          <w:lang w:val="en-US"/>
-        </w:rPr>
-        <w:t>uarium</w:t>
-      </w:r>
-      <w:bookmarkEnd w:id="5"/>
+      <w:r>
+        <w:rPr>
+          <w:i/>
+          <w:iCs/>
+        </w:rPr>
+        <w:t>Holm is a personal website I am developing to chronicle my PhD journey and various academi</w:t>
+      </w:r>
+      <w:r>
+        <w:rPr>
+          <w:i/>
+          <w:iCs/>
+        </w:rPr>
+        <w:t xml:space="preserve">c, </w:t>
+      </w:r>
+      <w:r>
+        <w:rPr>
+          <w:i/>
+          <w:iCs/>
+        </w:rPr>
+        <w:t>professional</w:t>
+      </w:r>
+      <w:r>
+        <w:rPr>
+          <w:i/>
+          <w:iCs/>
+        </w:rPr>
+        <w:t xml:space="preserve"> and </w:t>
+      </w:r>
+      <w:r>
+        <w:rPr>
+          <w:i/>
+          <w:iCs/>
+        </w:rPr>
+        <w:t>personal passion</w:t>
+      </w:r>
+      <w:r>
+        <w:rPr>
+          <w:i/>
+          <w:iCs/>
+        </w:rPr>
+        <w:t xml:space="preserve"> </w:t>
+      </w:r>
+      <w:r>
+        <w:rPr>
+          <w:i/>
+          <w:iCs/>
+        </w:rPr>
+        <w:t>endeavours</w:t>
+      </w:r>
+      <w:r>
+        <w:rPr>
+          <w:i/>
+          <w:iCs/>
+        </w:rPr>
+        <w:t>. It serves as a platform where I share updates, insights, and breakthroughs, offering a comprehensive view of my progress and achievements.</w:t>
+      </w:r>
     </w:p>
-    <w:p>
-      <w:pPr>
-        <w:rPr>
-          <w:lang w:val="en-US"/>
-        </w:rPr>
-      </w:pPr>
-    </w:p>
-    <w:p>
-      <w:pPr>
-        <w:pStyle w:val="Heading2"/>
-        <w:rPr>
-          <w:lang w:val="en-US"/>
-        </w:rPr>
-      </w:pPr>
-      <w:r>
-        <w:rPr>
-          <w:lang w:val="en-US"/>
-        </w:rPr>
-        <w:t>Holm</w:t>
-      </w:r>
-    </w:p>
-    <w:p>
-      <w:pPr>
-        <w:rPr>
-          <w:lang w:val="en-US"/>
-        </w:rPr>
-      </w:pPr>
-    </w:p>
-    <w:p>
-      <w:pPr>
-        <w:rPr>
-          <w:lang w:val="en-US"/>
-        </w:rPr>
-      </w:pPr>
-    </w:p>
+    <w:p/>
     <w:sectPr>
       <w:pgSz w:w="11906" w:h="16838"/>
       <w:pgMar w:top="1440" w:right="1440" w:bottom="1440" w:left="1440" w:header="708" w:footer="708" w:gutter="0"/>
@@ -1599,7 +1249,7 @@
 </file>
 
 <file path=word/styles.xml><?xml version="1.0" encoding="utf-8"?>
-<w:styles xmlns:mc="http://schemas.openxmlformats.org/markup-compatibility/2006" xmlns:r="http://schemas.openxmlformats.org/officeDocument/2006/relationships" xmlns:w="http://schemas.openxmlformats.org/wordprocessingml/2006/main" xmlns:w14="http://schemas.microsoft.com/office/word/2010/wordml" xmlns:w15="http://schemas.microsoft.com/office/word/2012/wordml" xmlns:w16cex="http://schemas.microsoft.com/office/word/2018/wordml/cex" xmlns:w16cid="http://schemas.microsoft.com/office/word/2016/wordml/cid" xmlns:w16="http://schemas.microsoft.com/office/word/2018/wordml" xmlns:w16sdtdh="http://schemas.microsoft.com/office/word/2020/wordml/sdtdatahash" xmlns:w16se="http://schemas.microsoft.com/office/word/2015/wordml/symex" mc:Ignorable="w14 w15 w16se w16cid w16 w16cex w16sdtdh">
+<w:styles xmlns:mc="http://schemas.openxmlformats.org/markup-compatibility/2006" xmlns:r="http://schemas.openxmlformats.org/officeDocument/2006/relationships" xmlns:w="http://schemas.openxmlformats.org/wordprocessingml/2006/main" xmlns:w14="http://schemas.microsoft.com/office/word/2010/wordml" xmlns:w15="http://schemas.microsoft.com/office/word/2012/wordml" xmlns:w16cex="http://schemas.microsoft.com/office/word/2018/wordml/cex" xmlns:w16cid="http://schemas.microsoft.com/office/word/2016/wordml/cid" xmlns:w16="http://schemas.microsoft.com/office/word/2018/wordml" xmlns:w16du="http://schemas.microsoft.com/office/word/2023/wordml/word16du" xmlns:w16sdtdh="http://schemas.microsoft.com/office/word/2020/wordml/sdtdatahash" xmlns:w16se="http://schemas.microsoft.com/office/word/2015/wordml/symex" mc:Ignorable="w14 w15 w16se w16cid w16 w16cex w16sdtdh w16du">
   <w:docDefaults>
     <w:rPrDefault>
       <w:rPr>
@@ -1997,7 +1647,7 @@
   <w:style w:type="paragraph" w:default="1" w:styleId="Normal">
     <w:name w:val="Normal"/>
     <w:qFormat/>
-    <w:rsid w:val="00E44F44"/>
+    <w:rsid w:val="006E6016"/>
   </w:style>
   <w:style w:type="paragraph" w:styleId="Heading1">
     <w:name w:val="heading 1"/>
@@ -2052,7 +1702,6 @@
     <w:next w:val="Normal"/>
     <w:link w:val="Heading3Char"/>
     <w:uiPriority w:val="9"/>
-    <w:semiHidden/>
     <w:unhideWhenUsed/>
     <w:qFormat/>
     <w:rsid w:val="00E44F44"/>
@@ -2264,7 +1913,6 @@
     <w:basedOn w:val="DefaultParagraphFont"/>
     <w:link w:val="Heading3"/>
     <w:uiPriority w:val="9"/>
-    <w:semiHidden/>
     <w:rsid w:val="00E44F44"/>
     <w:rPr>
       <w:rFonts w:asciiTheme="majorHAnsi" w:eastAsiaTheme="majorEastAsia" w:hAnsiTheme="majorHAnsi" w:cstheme="majorBidi"/>

</xml_diff>